<commit_message>
Update MODELO PRE PROJETO TCC 2023.docx
</commit_message>
<xml_diff>
--- a/MODELO PRE PROJETO TCC 2023.docx
+++ b/MODELO PRE PROJETO TCC 2023.docx
@@ -1,6 +1,6 @@
 
 <file path=word/document.xml><?xml version="1.0" encoding="utf-8"?>
-<w:document xmlns:wpc="http://schemas.microsoft.com/office/word/2010/wordprocessingCanvas" xmlns:mc="http://schemas.openxmlformats.org/markup-compatibility/2006" xmlns:o="urn:schemas-microsoft-com:office:office" xmlns:r="http://schemas.openxmlformats.org/officeDocument/2006/relationships" xmlns:m="http://schemas.openxmlformats.org/officeDocument/2006/math" xmlns:v="urn:schemas-microsoft-com:vml" xmlns:wp14="http://schemas.microsoft.com/office/word/2010/wordprocessingDrawing" xmlns:wp="http://schemas.openxmlformats.org/drawingml/2006/wordprocessingDrawing" xmlns:w="http://schemas.openxmlformats.org/wordprocessingml/2006/main" xmlns:w14="http://schemas.microsoft.com/office/word/2010/wordml" xmlns:w10="urn:schemas-microsoft-com:office:word" xmlns:w15="http://schemas.microsoft.com/office/word/2012/wordml" xmlns:wpg="http://schemas.microsoft.com/office/word/2010/wordprocessingGroup" xmlns:wpi="http://schemas.microsoft.com/office/word/2010/wordprocessingInk" xmlns:wne="http://schemas.microsoft.com/office/word/2006/wordml" xmlns:wps="http://schemas.microsoft.com/office/word/2010/wordprocessingShape" xmlns:wpsCustomData="http://www.wps.cn/officeDocument/2013/wpsCustomData" mc:Ignorable="w14 w15 wp14">
+<w:document xmlns:wpc="http://schemas.microsoft.com/office/word/2010/wordprocessingCanvas" xmlns:mc="http://schemas.openxmlformats.org/markup-compatibility/2006" xmlns:o="urn:schemas-microsoft-com:office:office" xmlns:r="http://schemas.openxmlformats.org/officeDocument/2006/relationships" xmlns:m="http://schemas.openxmlformats.org/officeDocument/2006/math" xmlns:v="urn:schemas-microsoft-com:vml" xmlns:wp14="http://schemas.microsoft.com/office/word/2010/wordprocessingDrawing" xmlns:wp="http://schemas.openxmlformats.org/drawingml/2006/wordprocessingDrawing" xmlns:w="http://schemas.openxmlformats.org/wordprocessingml/2006/main" xmlns:w14="http://schemas.microsoft.com/office/word/2010/wordml" xmlns:w10="urn:schemas-microsoft-com:office:word" xmlns:w15="http://schemas.microsoft.com/office/word/2012/wordml" xmlns:wpg="http://schemas.microsoft.com/office/word/2010/wordprocessingGroup" xmlns:wpi="http://schemas.microsoft.com/office/word/2010/wordprocessingInk" xmlns:wne="http://schemas.microsoft.com/office/word/2006/wordml" xmlns:wps="http://schemas.microsoft.com/office/word/2010/wordprocessingShape" xmlns:wpsCustomData="http://www.wps.cn/officeDocument/2013/wpsCustomData" xmlns:a="http://schemas.openxmlformats.org/drawingml/2006/main" xmlns:pic="http://schemas.openxmlformats.org/drawingml/2006/picture" xmlns:a14="http://schemas.microsoft.com/office/drawing/2010/main" mc:Ignorable="w14 w15 wp14">
   <w:background w:color="FFFFFF"/>
   <w:body>
     <w:tbl>
@@ -19,7 +19,7 @@
       <w:tblGrid>
         <w:gridCol w:w="9072"/>
       </w:tblGrid>
-      <w:tr>
+      <w:tr xmlns:wp14="http://schemas.microsoft.com/office/word/2010/wordml" wp14:textId="77777777">
         <w:tblPrEx>
           <w:tblCellMar>
             <w:top w:w="0" w:type="dxa"/>
@@ -38,7 +38,7 @@
               <w:right w:val="single" w:color="auto" w:sz="4" w:space="0"/>
             </w:tcBorders>
           </w:tcPr>
-          <w:p>
+          <w:p wp14:textId="77777777">
             <w:pPr>
               <w:snapToGrid w:val="0"/>
               <w:rPr>
@@ -46,7 +46,7 @@
               </w:rPr>
             </w:pPr>
           </w:p>
-          <w:p>
+          <w:p wp14:textId="77777777">
             <w:pPr>
               <w:jc w:val="center"/>
               <w:rPr>
@@ -80,7 +80,7 @@
         </w:tc>
       </w:tr>
     </w:tbl>
-    <w:p>
+    <w:p xmlns:wp14="http://schemas.microsoft.com/office/word/2010/wordml" wp14:textId="77777777">
       <w:pPr>
         <w:ind w:firstLine="426"/>
         <w:rPr>
@@ -104,7 +104,7 @@
       <w:tblGrid>
         <w:gridCol w:w="9072"/>
       </w:tblGrid>
-      <w:tr>
+      <w:tr xmlns:wp14="http://schemas.microsoft.com/office/word/2010/wordml" wp14:textId="77777777">
         <w:tblPrEx>
           <w:tblCellMar>
             <w:top w:w="0" w:type="dxa"/>
@@ -120,32 +120,49 @@
           <w:tcPr>
             <w:tcW w:w="9072" w:type="dxa"/>
             <w:tcBorders>
-              <w:top w:val="single" w:color="000000" w:sz="4" w:space="0"/>
-              <w:left w:val="single" w:color="000000" w:sz="4" w:space="0"/>
-              <w:bottom w:val="single" w:color="000000" w:sz="4" w:space="0"/>
-              <w:right w:val="single" w:color="000000" w:sz="4" w:space="0"/>
+              <w:top w:val="single" w:color="000000" w:themeColor="text1" w:sz="4" w:space="0"/>
+              <w:left w:val="single" w:color="000000" w:themeColor="text1" w:sz="4" w:space="0"/>
+              <w:bottom w:val="single" w:color="000000" w:themeColor="text1" w:sz="4" w:space="0"/>
+              <w:right w:val="single" w:color="000000" w:themeColor="text1" w:sz="4" w:space="0"/>
             </w:tcBorders>
+            <w:tcMar/>
           </w:tcPr>
-          <w:p>
+          <w:p wp14:textId="78177C38">
             <w:pPr>
               <w:spacing w:before="120" w:after="120"/>
               <w:rPr>
-                <w:rFonts w:hint="default" w:ascii="Arial" w:hAnsi="Arial" w:cs="Arial"/>
-                <w:lang w:val="pt-PT"/>
-              </w:rPr>
-            </w:pPr>
-            <w:r>
-              <w:rPr>
-                <w:rFonts w:ascii="Arial" w:hAnsi="Arial" w:cs="Arial"/>
-              </w:rPr>
-              <w:t>NOME:</w:t>
-            </w:r>
-            <w:r>
-              <w:rPr>
-                <w:rFonts w:hint="default" w:ascii="Arial" w:hAnsi="Arial" w:cs="Arial"/>
-                <w:lang w:val="pt-PT"/>
-              </w:rPr>
-              <w:t xml:space="preserve"> Matheus Alberti</w:t>
+                <w:rFonts w:ascii="Arial" w:hAnsi="Arial" w:cs="Arial"/>
+                <w:lang w:val="pt-PT"/>
+              </w:rPr>
+            </w:pPr>
+            <w:r>
+              <w:rPr>
+                <w:rFonts w:ascii="Arial" w:hAnsi="Arial" w:cs="Arial"/>
+              </w:rPr>
+              <w:t>NOMES:</w:t>
+            </w:r>
+          </w:p>
+          <w:p wp14:textId="537B85DE">
+            <w:pPr>
+              <w:spacing w:before="120" w:after="120"/>
+              <w:rPr>
+                <w:rFonts w:ascii="Arial" w:hAnsi="Arial" w:cs="Arial"/>
+                <w:lang w:val="pt-PT"/>
+              </w:rPr>
+            </w:pPr>
+            <w:r>
+              <w:rPr>
+                <w:rFonts w:ascii="Arial" w:hAnsi="Arial" w:cs="Arial"/>
+                <w:lang w:val="pt-PT"/>
+              </w:rPr>
+              <w:t xml:space="preserve"> * Matheus </w:t>
+            </w:r>
+            <w:r>
+              <w:rPr>
+                <w:rFonts w:ascii="Arial" w:hAnsi="Arial" w:cs="Arial"/>
+                <w:lang w:val="pt-PT"/>
+              </w:rPr>
+              <w:t>Alberti</w:t>
             </w:r>
             <w:r>
               <w:rPr>
@@ -155,7 +172,7 @@
             </w:r>
             <w:r>
               <w:rPr>
-                <w:rFonts w:hint="default" w:ascii="Arial" w:hAnsi="Arial" w:cs="Arial"/>
+                <w:rFonts w:ascii="Arial" w:hAnsi="Arial" w:cs="Arial"/>
                 <w:lang w:val="pt-PT"/>
               </w:rPr>
               <w:t>Dias</w:t>
@@ -164,19 +181,169 @@
               <w:rPr>
                 <w:rFonts w:ascii="Arial" w:hAnsi="Arial" w:cs="Arial"/>
               </w:rPr>
-              <w:t xml:space="preserve">           Nº</w:t>
-            </w:r>
-            <w:r>
-              <w:rPr>
-                <w:rFonts w:hint="default" w:ascii="Arial" w:hAnsi="Arial" w:cs="Arial"/>
-                <w:lang w:val="pt-PT"/>
-              </w:rPr>
-              <w:t>30</w:t>
+              <w:t xml:space="preserve">                        N 3</w:t>
+            </w:r>
+            <w:r>
+              <w:rPr>
+                <w:rFonts w:ascii="Arial" w:hAnsi="Arial" w:cs="Arial"/>
+                <w:lang w:val="pt-PT"/>
+              </w:rPr>
+              <w:t>0</w:t>
+            </w:r>
+          </w:p>
+          <w:p wp14:textId="679EE5D1">
+            <w:pPr>
+              <w:pStyle w:val="1"/>
+              <w:spacing w:before="120" w:after="120"/>
+              <w:rPr>
+                <w:rFonts w:ascii="Arial" w:hAnsi="Arial" w:cs="Arial"/>
+                <w:lang w:val="pt-PT"/>
+              </w:rPr>
+            </w:pPr>
+            <w:r>
+              <w:rPr>
+                <w:rFonts w:ascii="Arial" w:hAnsi="Arial" w:cs="Arial"/>
+                <w:lang w:val="pt-PT"/>
+              </w:rPr>
+              <w:t xml:space="preserve"> * Gabriel Henrique Armiliatto Dias</w:t>
+            </w:r>
+            <w:r>
+              <w:rPr>
+                <w:rFonts w:ascii="Arial" w:hAnsi="Arial" w:cs="Arial"/>
+              </w:rPr>
+              <w:t xml:space="preserve">      N </w:t>
+            </w:r>
+            <w:r>
+              <w:rPr>
+                <w:rFonts w:ascii="Arial" w:hAnsi="Arial" w:cs="Arial"/>
+                <w:lang w:val="pt-PT"/>
+              </w:rPr>
+              <w:t>10</w:t>
+            </w:r>
+          </w:p>
+          <w:p wp14:textId="1A1DA6CF">
+            <w:pPr>
+              <w:pStyle w:val="1"/>
+              <w:spacing w:before="120" w:after="120"/>
+              <w:rPr>
+                <w:rFonts w:ascii="Arial" w:hAnsi="Arial" w:cs="Arial"/>
+                <w:lang w:val="pt-PT"/>
+              </w:rPr>
+            </w:pPr>
+            <w:r>
+              <w:rPr>
+                <w:rFonts w:ascii="Arial" w:hAnsi="Arial" w:cs="Arial"/>
+                <w:lang w:val="pt-PT"/>
+              </w:rPr>
+              <w:t xml:space="preserve"> * </w:t>
+            </w:r>
+            <w:r>
+              <w:rPr>
+                <w:rFonts w:ascii="Arial" w:hAnsi="Arial" w:cs="Arial"/>
+                <w:lang w:val="pt-PT"/>
+              </w:rPr>
+              <w:t>Vinicius</w:t>
+            </w:r>
+            <w:r>
+              <w:rPr>
+                <w:rFonts w:ascii="Arial" w:hAnsi="Arial" w:cs="Arial"/>
+                <w:lang w:val="pt-PT"/>
+              </w:rPr>
+              <w:t xml:space="preserve"> Edson Matos                       N 35</w:t>
+            </w:r>
+            <w:r>
+              <w:br/>
+            </w:r>
+            <w:r>
+              <w:rPr>
+                <w:rFonts w:ascii="Arial" w:hAnsi="Arial" w:cs="Arial"/>
+                <w:lang w:val="pt-PT"/>
+              </w:rPr>
+              <w:t xml:space="preserve"> * Eloisa </w:t>
+            </w:r>
+            <w:r>
+              <w:rPr>
+                <w:rFonts w:ascii="Arial" w:hAnsi="Arial" w:cs="Arial"/>
+                <w:lang w:val="pt-PT"/>
+              </w:rPr>
+              <w:t>Larentis</w:t>
+            </w:r>
+            <w:r>
+              <w:rPr>
+                <w:rFonts w:ascii="Arial" w:hAnsi="Arial" w:cs="Arial"/>
+                <w:lang w:val="pt-PT"/>
+              </w:rPr>
+              <w:t xml:space="preserve">                                  N 7</w:t>
+            </w:r>
+          </w:p>
+          <w:p wp14:textId="1DD7EF8F">
+            <w:pPr>
+              <w:pStyle w:val="1"/>
+              <w:spacing w:before="120" w:after="120"/>
+              <w:rPr>
+                <w:rFonts w:ascii="Arial" w:hAnsi="Arial" w:cs="Arial"/>
+                <w:lang w:val="pt-PT"/>
+              </w:rPr>
+            </w:pPr>
+            <w:r>
+              <w:rPr>
+                <w:rFonts w:ascii="Arial" w:hAnsi="Arial" w:cs="Arial"/>
+                <w:lang w:val="pt-PT"/>
+              </w:rPr>
+              <w:t xml:space="preserve"> * Nathalia Rodrigues                           N 32</w:t>
+            </w:r>
+          </w:p>
+          <w:p wp14:textId="1ADCAA99">
+            <w:pPr>
+              <w:pStyle w:val="1"/>
+              <w:spacing w:before="120" w:after="120"/>
+              <w:rPr>
+                <w:rFonts w:ascii="Arial" w:hAnsi="Arial" w:cs="Arial"/>
+                <w:lang w:val="pt-PT"/>
+              </w:rPr>
+            </w:pPr>
+            <w:r>
+              <w:rPr>
+                <w:rFonts w:ascii="Arial" w:hAnsi="Arial" w:cs="Arial"/>
+                <w:lang w:val="pt-PT"/>
+              </w:rPr>
+              <w:t xml:space="preserve"> * </w:t>
+            </w:r>
+            <w:r>
+              <w:rPr>
+                <w:rFonts w:ascii="Arial" w:hAnsi="Arial" w:cs="Arial"/>
+                <w:lang w:val="pt-PT"/>
+              </w:rPr>
+              <w:t>Julia</w:t>
+            </w:r>
+            <w:r>
+              <w:rPr>
+                <w:rFonts w:ascii="Arial" w:hAnsi="Arial" w:cs="Arial"/>
+                <w:lang w:val="pt-PT"/>
+              </w:rPr>
+              <w:t xml:space="preserve"> Rodrigues                                 N 22</w:t>
+            </w:r>
+          </w:p>
+          <w:p wp14:textId="0AC8E53D">
+            <w:pPr>
+              <w:pStyle w:val="1"/>
+              <w:spacing w:before="120" w:after="120"/>
+              <w:rPr>
+                <w:rFonts w:ascii="Arial" w:hAnsi="Arial" w:cs="Arial"/>
+                <w:lang w:val="pt-PT"/>
+              </w:rPr>
+            </w:pPr>
+            <w:r>
+              <w:rPr>
+                <w:rFonts w:ascii="Arial" w:hAnsi="Arial" w:cs="Arial"/>
+                <w:lang w:val="pt-PT"/>
+              </w:rPr>
+              <w:t xml:space="preserve"> * Joaquim Augusto Nardino                 N 21</w:t>
             </w:r>
           </w:p>
         </w:tc>
       </w:tr>
-      <w:tr>
+      <w:tr xmlns:wp14="http://schemas.microsoft.com/office/word/2010/wordml" wp14:textId="77777777">
         <w:tblPrEx>
           <w:tblCellMar>
             <w:top w:w="0" w:type="dxa"/>
@@ -192,50 +359,39 @@
           <w:tcPr>
             <w:tcW w:w="9072" w:type="dxa"/>
             <w:tcBorders>
-              <w:top w:val="single" w:color="000000" w:sz="4" w:space="0"/>
-              <w:left w:val="single" w:color="000000" w:sz="4" w:space="0"/>
-              <w:bottom w:val="single" w:color="000000" w:sz="4" w:space="0"/>
-              <w:right w:val="single" w:color="000000" w:sz="4" w:space="0"/>
+              <w:top w:val="single" w:color="000000" w:themeColor="text1" w:sz="4" w:space="0"/>
+              <w:left w:val="single" w:color="000000" w:themeColor="text1" w:sz="4" w:space="0"/>
+              <w:bottom w:val="single" w:color="000000" w:themeColor="text1" w:sz="4" w:space="0"/>
+              <w:right w:val="single" w:color="000000" w:themeColor="text1" w:sz="4" w:space="0"/>
             </w:tcBorders>
+            <w:tcMar/>
           </w:tcPr>
-          <w:p>
-            <w:pPr>
+          <w:p wp14:textId="7AB92B86">
+            <w:pPr>
+              <w:pStyle w:val="1"/>
               <w:spacing w:before="120" w:after="120"/>
               <w:rPr>
-                <w:rFonts w:hint="default" w:ascii="Arial" w:hAnsi="Arial" w:cs="Arial"/>
-                <w:lang w:val="pt-PT"/>
-              </w:rPr>
-            </w:pPr>
-            <w:r>
-              <w:rPr>
-                <w:rFonts w:ascii="Arial" w:hAnsi="Arial" w:cs="Arial"/>
-              </w:rPr>
-              <w:t xml:space="preserve">NOME:  </w:t>
-            </w:r>
-            <w:r>
-              <w:rPr>
-                <w:rFonts w:hint="default" w:ascii="Arial" w:hAnsi="Arial" w:cs="Arial"/>
-                <w:lang w:val="pt-PT"/>
-              </w:rPr>
-              <w:t>Gabriel Henrique Armiliatto Dias</w:t>
-            </w:r>
-            <w:r>
-              <w:rPr>
-                <w:rFonts w:ascii="Arial" w:hAnsi="Arial" w:cs="Arial"/>
-              </w:rPr>
-              <w:t xml:space="preserve">      Nº</w:t>
-            </w:r>
-            <w:r>
-              <w:rPr>
-                <w:rFonts w:hint="default" w:ascii="Arial" w:hAnsi="Arial" w:cs="Arial"/>
-                <w:lang w:val="pt-PT"/>
-              </w:rPr>
-              <w:t>10</w:t>
+                <w:rFonts w:ascii="Arial" w:hAnsi="Arial" w:cs="Arial"/>
+                <w:lang w:val="pt-PT"/>
+              </w:rPr>
+            </w:pPr>
+            <w:r>
+              <w:rPr>
+                <w:rFonts w:ascii="Arial" w:hAnsi="Arial" w:cs="Arial"/>
+              </w:rPr>
+              <w:t xml:space="preserve">RESPONSÁVEL: </w:t>
+            </w:r>
+            <w:r>
+              <w:rPr>
+                <w:rFonts w:ascii="Arial" w:hAnsi="Arial" w:cs="Arial"/>
+                <w:lang w:val="pt-PT"/>
+              </w:rPr>
+              <w:t>Vinicius Edson Matos</w:t>
             </w:r>
           </w:p>
         </w:tc>
       </w:tr>
-      <w:tr>
+      <w:tr xmlns:wp14="http://schemas.microsoft.com/office/word/2010/wordml" wp14:textId="77777777">
         <w:tblPrEx>
           <w:tblCellMar>
             <w:top w:w="0" w:type="dxa"/>
@@ -251,13 +407,14 @@
           <w:tcPr>
             <w:tcW w:w="9072" w:type="dxa"/>
             <w:tcBorders>
-              <w:top w:val="single" w:color="000000" w:sz="4" w:space="0"/>
-              <w:left w:val="single" w:color="000000" w:sz="4" w:space="0"/>
-              <w:bottom w:val="single" w:color="000000" w:sz="4" w:space="0"/>
-              <w:right w:val="single" w:color="000000" w:sz="4" w:space="0"/>
+              <w:top w:val="single" w:color="000000" w:themeColor="text1" w:sz="4" w:space="0"/>
+              <w:left w:val="single" w:color="000000" w:themeColor="text1" w:sz="4" w:space="0"/>
+              <w:bottom w:val="single" w:color="000000" w:themeColor="text1" w:sz="4" w:space="0"/>
+              <w:right w:val="single" w:color="000000" w:themeColor="text1" w:sz="4" w:space="0"/>
             </w:tcBorders>
+            <w:tcMar/>
           </w:tcPr>
-          <w:p>
+          <w:p wp14:textId="4BCB3637">
             <w:pPr>
               <w:spacing w:before="120" w:after="120"/>
               <w:rPr>
@@ -268,12 +425,12 @@
               <w:rPr>
                 <w:rFonts w:ascii="Arial" w:hAnsi="Arial" w:cs="Arial"/>
               </w:rPr>
-              <w:t>TELEFONE (S)</w:t>
+              <w:t>TELEFONE DO RESPONSÁVEL: (45) 99916-0743</w:t>
             </w:r>
           </w:p>
         </w:tc>
       </w:tr>
-      <w:tr>
+      <w:tr xmlns:wp14="http://schemas.microsoft.com/office/word/2010/wordml" wp14:textId="77777777">
         <w:trPr>
           <w:cantSplit/>
         </w:trPr>
@@ -281,13 +438,14 @@
           <w:tcPr>
             <w:tcW w:w="9072" w:type="dxa"/>
             <w:tcBorders>
-              <w:top w:val="single" w:color="000000" w:sz="4" w:space="0"/>
-              <w:left w:val="single" w:color="000000" w:sz="4" w:space="0"/>
-              <w:bottom w:val="single" w:color="000000" w:sz="4" w:space="0"/>
-              <w:right w:val="single" w:color="000000" w:sz="4" w:space="0"/>
+              <w:top w:val="single" w:color="000000" w:themeColor="text1" w:sz="4" w:space="0"/>
+              <w:left w:val="single" w:color="000000" w:themeColor="text1" w:sz="4" w:space="0"/>
+              <w:bottom w:val="single" w:color="000000" w:themeColor="text1" w:sz="4" w:space="0"/>
+              <w:right w:val="single" w:color="000000" w:themeColor="text1" w:sz="4" w:space="0"/>
             </w:tcBorders>
+            <w:tcMar/>
           </w:tcPr>
-          <w:p>
+          <w:p wp14:textId="77777777">
             <w:pPr>
               <w:spacing w:before="120" w:after="120"/>
               <w:rPr>
@@ -311,7 +469,7 @@
           </w:p>
         </w:tc>
       </w:tr>
-      <w:tr>
+      <w:tr xmlns:wp14="http://schemas.microsoft.com/office/word/2010/wordml" wp14:textId="77777777">
         <w:tblPrEx>
           <w:tblCellMar>
             <w:top w:w="0" w:type="dxa"/>
@@ -327,13 +485,14 @@
           <w:tcPr>
             <w:tcW w:w="9072" w:type="dxa"/>
             <w:tcBorders>
-              <w:top w:val="single" w:color="000000" w:sz="4" w:space="0"/>
-              <w:left w:val="single" w:color="000000" w:sz="4" w:space="0"/>
-              <w:bottom w:val="single" w:color="000000" w:sz="4" w:space="0"/>
-              <w:right w:val="single" w:color="000000" w:sz="4" w:space="0"/>
+              <w:top w:val="single" w:color="000000" w:themeColor="text1" w:sz="4" w:space="0"/>
+              <w:left w:val="single" w:color="000000" w:themeColor="text1" w:sz="4" w:space="0"/>
+              <w:bottom w:val="single" w:color="000000" w:themeColor="text1" w:sz="4" w:space="0"/>
+              <w:right w:val="single" w:color="000000" w:themeColor="text1" w:sz="4" w:space="0"/>
             </w:tcBorders>
+            <w:tcMar/>
           </w:tcPr>
-          <w:p>
+          <w:p wp14:textId="77777777">
             <w:pPr>
               <w:spacing w:before="120" w:after="120"/>
               <w:rPr>
@@ -357,7 +516,7 @@
           </w:p>
         </w:tc>
       </w:tr>
-      <w:tr>
+      <w:tr xmlns:wp14="http://schemas.microsoft.com/office/word/2010/wordml" wp14:textId="77777777">
         <w:tblPrEx>
           <w:tblCellMar>
             <w:top w:w="0" w:type="dxa"/>
@@ -373,13 +532,14 @@
           <w:tcPr>
             <w:tcW w:w="9072" w:type="dxa"/>
             <w:tcBorders>
-              <w:top w:val="single" w:color="000000" w:sz="4" w:space="0"/>
-              <w:left w:val="single" w:color="000000" w:sz="4" w:space="0"/>
-              <w:bottom w:val="single" w:color="000000" w:sz="4" w:space="0"/>
-              <w:right w:val="single" w:color="000000" w:sz="4" w:space="0"/>
+              <w:top w:val="single" w:color="000000" w:themeColor="text1" w:sz="4" w:space="0"/>
+              <w:left w:val="single" w:color="000000" w:themeColor="text1" w:sz="4" w:space="0"/>
+              <w:bottom w:val="single" w:color="000000" w:themeColor="text1" w:sz="4" w:space="0"/>
+              <w:right w:val="single" w:color="000000" w:themeColor="text1" w:sz="4" w:space="0"/>
             </w:tcBorders>
+            <w:tcMar/>
           </w:tcPr>
-          <w:p>
+          <w:p wp14:textId="77777777">
             <w:pPr>
               <w:spacing w:before="120" w:after="120"/>
               <w:rPr>
@@ -404,7 +564,7 @@
         </w:tc>
       </w:tr>
     </w:tbl>
-    <w:p>
+    <w:p xmlns:wp14="http://schemas.microsoft.com/office/word/2010/wordml" wp14:textId="77777777">
       <w:pPr>
         <w:rPr>
           <w:rFonts w:ascii="Arial" w:hAnsi="Arial" w:cs="Arial"/>
@@ -412,7 +572,7 @@
         </w:rPr>
       </w:pPr>
     </w:p>
-    <w:p>
+    <w:p xmlns:wp14="http://schemas.microsoft.com/office/word/2010/wordml" wp14:textId="77777777">
       <w:pPr>
         <w:rPr>
           <w:rFonts w:ascii="Arial" w:hAnsi="Arial" w:cs="Arial"/>
@@ -426,7 +586,7 @@
         <w:t>ALUNO(s) É OBRIGATÓRIO EM ANEXO AO PRÉ-PROJETO, NO MÍNIMO UMA TELA DE INTERFACE (TELA PRINCIPAL) JUNTO AO PROJETO.</w:t>
       </w:r>
     </w:p>
-    <w:p>
+    <w:p xmlns:wp14="http://schemas.microsoft.com/office/word/2010/wordml" wp14:textId="77777777">
       <w:pPr>
         <w:rPr>
           <w:rFonts w:ascii="Arial" w:hAnsi="Arial" w:cs="Arial"/>
@@ -434,7 +594,7 @@
         </w:rPr>
       </w:pPr>
     </w:p>
-    <w:p>
+    <w:p xmlns:wp14="http://schemas.microsoft.com/office/word/2010/wordml" wp14:textId="77777777">
       <w:pPr>
         <w:rPr>
           <w:rFonts w:ascii="Arial" w:hAnsi="Arial" w:cs="Arial"/>
@@ -464,7 +624,7 @@
       <w:tblGrid>
         <w:gridCol w:w="9072"/>
       </w:tblGrid>
-      <w:tr>
+      <w:tr xmlns:wp14="http://schemas.microsoft.com/office/word/2010/wordml" wp14:textId="77777777">
         <w:tblPrEx>
           <w:tblCellMar>
             <w:top w:w="0" w:type="dxa"/>
@@ -483,7 +643,7 @@
               <w:right w:val="single" w:color="000000" w:sz="4" w:space="0"/>
             </w:tcBorders>
           </w:tcPr>
-          <w:p>
+          <w:p wp14:textId="77777777">
             <w:pPr>
               <w:spacing w:before="120" w:after="120"/>
               <w:rPr>
@@ -508,14 +668,14 @@
         </w:tc>
       </w:tr>
     </w:tbl>
-    <w:p>
+    <w:p xmlns:wp14="http://schemas.microsoft.com/office/word/2010/wordml" wp14:textId="77777777">
       <w:pPr>
         <w:rPr>
           <w:rFonts w:ascii="Arial" w:hAnsi="Arial" w:cs="Arial"/>
         </w:rPr>
       </w:pPr>
     </w:p>
-    <w:p>
+    <w:p xmlns:wp14="http://schemas.microsoft.com/office/word/2010/wordml" wp14:textId="77777777">
       <w:pPr>
         <w:rPr>
           <w:rFonts w:ascii="Arial" w:hAnsi="Arial" w:cs="Arial"/>
@@ -544,7 +704,7 @@
       <w:tblGrid>
         <w:gridCol w:w="9072"/>
       </w:tblGrid>
-      <w:tr>
+      <w:tr xmlns:wp14="http://schemas.microsoft.com/office/word/2010/wordml" wp14:textId="77777777">
         <w:tblPrEx>
           <w:tblCellMar>
             <w:top w:w="0" w:type="dxa"/>
@@ -566,7 +726,7 @@
               <w:right w:val="single" w:color="000000" w:sz="4" w:space="0"/>
             </w:tcBorders>
           </w:tcPr>
-          <w:p>
+          <w:p wp14:textId="77777777">
             <w:pPr>
               <w:pStyle w:val="10"/>
               <w:keepNext w:val="0"/>
@@ -578,7 +738,7 @@
               <w:t>A ExpoCEEP é um evento anual que encerra o ano letivo no Centro Estadual de Educação Profissional Pedro Boaretto Neto, localizado em Cascavel, Paraná. Em 2023, o evento conta com três turmas, uma no período matutino e duas no vespertino. O destaque deste ano é o projeto "Lulu Cosméticos", que engloba a concepção do design e estrutura, envolvendo a criação do layout HTML, a estilização através de CSS e a adição de interatividade com JavaScript, motores e aplicativos.</w:t>
             </w:r>
           </w:p>
-          <w:p>
+          <w:p wp14:textId="77777777">
             <w:pPr>
               <w:keepNext w:val="0"/>
               <w:keepLines w:val="0"/>
@@ -611,7 +771,7 @@
               <w:t>garantindo a harmonia entre as duas partes do sistema.</w:t>
             </w:r>
           </w:p>
-          <w:p>
+          <w:p wp14:textId="77777777">
             <w:pPr>
               <w:rPr>
                 <w:rFonts w:ascii="Arial" w:hAnsi="Arial" w:cs="Arial"/>
@@ -621,35 +781,35 @@
         </w:tc>
       </w:tr>
     </w:tbl>
-    <w:p>
+    <w:p xmlns:wp14="http://schemas.microsoft.com/office/word/2010/wordml" wp14:textId="77777777">
       <w:pPr>
         <w:rPr>
           <w:rFonts w:ascii="Arial" w:hAnsi="Arial" w:cs="Arial"/>
         </w:rPr>
       </w:pPr>
     </w:p>
-    <w:p>
+    <w:p xmlns:wp14="http://schemas.microsoft.com/office/word/2010/wordml" wp14:textId="77777777">
       <w:pPr>
         <w:rPr>
           <w:rFonts w:ascii="Arial" w:hAnsi="Arial" w:cs="Arial"/>
         </w:rPr>
       </w:pPr>
     </w:p>
-    <w:p>
+    <w:p xmlns:wp14="http://schemas.microsoft.com/office/word/2010/wordml" wp14:textId="77777777">
       <w:pPr>
         <w:rPr>
           <w:rFonts w:ascii="Arial" w:hAnsi="Arial" w:cs="Arial"/>
         </w:rPr>
       </w:pPr>
     </w:p>
-    <w:p>
+    <w:p xmlns:wp14="http://schemas.microsoft.com/office/word/2010/wordml" wp14:textId="77777777">
       <w:pPr>
         <w:rPr>
           <w:rFonts w:ascii="Arial" w:hAnsi="Arial" w:cs="Arial"/>
         </w:rPr>
       </w:pPr>
     </w:p>
-    <w:p>
+    <w:p xmlns:wp14="http://schemas.microsoft.com/office/word/2010/wordml" wp14:textId="77777777">
       <w:pPr>
         <w:rPr>
           <w:rFonts w:ascii="Arial" w:hAnsi="Arial" w:cs="Arial"/>
@@ -678,7 +838,7 @@
       <w:tblGrid>
         <w:gridCol w:w="9072"/>
       </w:tblGrid>
-      <w:tr>
+      <w:tr xmlns:wp14="http://schemas.microsoft.com/office/word/2010/wordml" wp14:textId="77777777">
         <w:tblPrEx>
           <w:tblCellMar>
             <w:top w:w="0" w:type="dxa"/>
@@ -697,7 +857,7 @@
               <w:right w:val="single" w:color="000000" w:sz="4" w:space="0"/>
             </w:tcBorders>
           </w:tcPr>
-          <w:p>
+          <w:p wp14:textId="77777777">
             <w:pPr>
               <w:snapToGrid w:val="0"/>
               <w:rPr>
@@ -705,7 +865,7 @@
               </w:rPr>
             </w:pPr>
           </w:p>
-          <w:p>
+          <w:p wp14:textId="77777777">
             <w:pPr>
               <w:pStyle w:val="10"/>
               <w:keepNext w:val="0"/>
@@ -717,7 +877,7 @@
               <w:t>Nesta etapa, o principal objetivo é criar um protótipo funcional que demonstre tanto a aparência quanto o comportamento do projeto. De acordo com Teza (2015), durante esta fase, o aluno concentra seus esforços na construção de um frontend básico, que inclui as funcionalidades essenciais do projeto. Para alcançar esse objetivo, o aluno passa por várias etapas:</w:t>
             </w:r>
           </w:p>
-          <w:p>
+          <w:p wp14:textId="77777777">
             <w:pPr>
               <w:pStyle w:val="10"/>
               <w:keepNext w:val="0"/>
@@ -736,7 +896,7 @@
               <w:t xml:space="preserve"> Nesta fase, é essencial estabelecer como o frontend se apresentará visualmente e como se comportará em resposta às interações do usuário. Isso envolve a criação do layout em HTML, a aplicação de estilos usando CSS e a introdução de interatividade por meio de JavaScript.</w:t>
             </w:r>
           </w:p>
-          <w:p>
+          <w:p wp14:textId="77777777">
             <w:pPr>
               <w:pStyle w:val="10"/>
               <w:keepNext w:val="0"/>
@@ -755,7 +915,7 @@
               <w:t xml:space="preserve"> Aqui, o foco está na implementação das funcionalidades específicas do frontend. O aluno incorpora conteúdo, cria formulários, adiciona botões e outras interações necessárias para que o frontend cumpra seu propósito.</w:t>
             </w:r>
           </w:p>
-          <w:p>
+          <w:p wp14:textId="77777777">
             <w:pPr>
               <w:pStyle w:val="10"/>
               <w:keepNext w:val="0"/>
@@ -780,7 +940,7 @@
         </w:tc>
       </w:tr>
     </w:tbl>
-    <w:p>
+    <w:p xmlns:wp14="http://schemas.microsoft.com/office/word/2010/wordml" wp14:textId="77777777">
       <w:pPr>
         <w:rPr>
           <w:rFonts w:ascii="Arial" w:hAnsi="Arial" w:eastAsia="Arial" w:cs="Arial"/>
@@ -793,35 +953,35 @@
         <w:t xml:space="preserve"> </w:t>
       </w:r>
     </w:p>
-    <w:p>
+    <w:p xmlns:wp14="http://schemas.microsoft.com/office/word/2010/wordml" wp14:textId="77777777">
       <w:pPr>
         <w:rPr>
           <w:rFonts w:ascii="Arial" w:hAnsi="Arial" w:eastAsia="Arial" w:cs="Arial"/>
         </w:rPr>
       </w:pPr>
     </w:p>
-    <w:p>
+    <w:p xmlns:wp14="http://schemas.microsoft.com/office/word/2010/wordml" wp14:textId="77777777">
       <w:pPr>
         <w:rPr>
           <w:rFonts w:ascii="Arial" w:hAnsi="Arial" w:eastAsia="Arial" w:cs="Arial"/>
         </w:rPr>
       </w:pPr>
     </w:p>
-    <w:p>
+    <w:p xmlns:wp14="http://schemas.microsoft.com/office/word/2010/wordml" wp14:textId="77777777">
       <w:pPr>
         <w:rPr>
           <w:rFonts w:ascii="Arial" w:hAnsi="Arial" w:eastAsia="Arial" w:cs="Arial"/>
         </w:rPr>
       </w:pPr>
     </w:p>
-    <w:p>
+    <w:p xmlns:wp14="http://schemas.microsoft.com/office/word/2010/wordml" wp14:textId="77777777">
       <w:pPr>
         <w:rPr>
           <w:rFonts w:ascii="Arial" w:hAnsi="Arial" w:eastAsia="Arial" w:cs="Arial"/>
         </w:rPr>
       </w:pPr>
     </w:p>
-    <w:p>
+    <w:p xmlns:wp14="http://schemas.microsoft.com/office/word/2010/wordml" wp14:textId="77777777">
       <w:pPr>
         <w:rPr>
           <w:rFonts w:hint="default" w:ascii="Arial" w:hAnsi="Arial" w:cs="Arial"/>
@@ -852,7 +1012,7 @@
       <w:tblGrid>
         <w:gridCol w:w="9060"/>
       </w:tblGrid>
-      <w:tr>
+      <w:tr xmlns:wp14="http://schemas.microsoft.com/office/word/2010/wordml" wp14:textId="77777777">
         <w:tblPrEx>
           <w:tblCellMar>
             <w:top w:w="0" w:type="dxa"/>
@@ -874,7 +1034,7 @@
               <w:right w:val="single" w:color="000000" w:sz="4" w:space="0"/>
             </w:tcBorders>
           </w:tcPr>
-          <w:p>
+          <w:p wp14:textId="77777777">
             <w:pPr>
               <w:autoSpaceDE w:val="0"/>
               <w:rPr>
@@ -883,7 +1043,7 @@
               </w:rPr>
             </w:pPr>
           </w:p>
-          <w:p>
+          <w:p wp14:textId="77777777">
             <w:pPr>
               <w:pStyle w:val="10"/>
               <w:keepNext w:val="0"/>
@@ -895,7 +1055,7 @@
               <w:t>Pode-se concluir que, em determinados cenários, pode haver a necessidade de construir parcialmente o back-end para fins de teste, embora essa não seja uma exigência crucial nesta fase. A fase intermediária de desenvolvimento concentra-se primariamente no frontend, com o principal objetivo de criar um protótipo funcional que ilustre tanto a aparência quanto o comportamento do projeto.</w:t>
             </w:r>
           </w:p>
-          <w:p>
+          <w:p wp14:textId="77777777">
             <w:pPr>
               <w:pStyle w:val="10"/>
               <w:keepNext w:val="0"/>
@@ -907,7 +1067,7 @@
               <w:t>O back-end, por sua vez, é encarregado do processamento de dados e da implementação da lógica de negócios. Em algumas circunstâncias, especialmente quando o projeto é complexo ou demanda requisitos específicos relacionados ao back-end, pode ser necessário desenvolver uma parte do back-end durante a fase intermediária. Isso pode ocorrer, por exemplo, quando o projeto precisa se integrar a um banco de dados ou utilizar uma API externa. Nesses casos, uma implementação parcial do back-end se faz necessária para testar e validar esses requisitos específicos.</w:t>
             </w:r>
           </w:p>
-          <w:p>
+          <w:p wp14:textId="77777777">
             <w:pPr>
               <w:autoSpaceDE w:val="0"/>
               <w:rPr>
@@ -919,14 +1079,14 @@
         </w:tc>
       </w:tr>
     </w:tbl>
-    <w:p>
+    <w:p xmlns:wp14="http://schemas.microsoft.com/office/word/2010/wordml" wp14:textId="77777777">
       <w:pPr>
         <w:rPr>
           <w:rFonts w:ascii="Arial" w:hAnsi="Arial" w:cs="Arial"/>
         </w:rPr>
       </w:pPr>
     </w:p>
-    <w:p>
+    <w:p xmlns:wp14="http://schemas.microsoft.com/office/word/2010/wordml" wp14:textId="77777777">
       <w:pPr>
         <w:spacing w:line="360" w:lineRule="auto"/>
         <w:rPr>
@@ -940,7 +1100,7 @@
         <w:t xml:space="preserve"> </w:t>
       </w:r>
     </w:p>
-    <w:p>
+    <w:p xmlns:wp14="http://schemas.microsoft.com/office/word/2010/wordml" wp14:textId="77777777">
       <w:pPr>
         <w:spacing w:line="360" w:lineRule="auto"/>
         <w:rPr>
@@ -948,7 +1108,7 @@
         </w:rPr>
       </w:pPr>
     </w:p>
-    <w:p>
+    <w:p xmlns:wp14="http://schemas.microsoft.com/office/word/2010/wordml" wp14:textId="77777777">
       <w:pPr>
         <w:rPr>
           <w:rFonts w:ascii="Arial" w:hAnsi="Arial" w:eastAsia="Arial" w:cs="Arial"/>
@@ -983,7 +1143,7 @@
       <w:tblGrid>
         <w:gridCol w:w="9072"/>
       </w:tblGrid>
-      <w:tr>
+      <w:tr xmlns:wp14="http://schemas.microsoft.com/office/word/2010/wordml" wp14:textId="77777777">
         <w:tblPrEx>
           <w:tblCellMar>
             <w:top w:w="0" w:type="dxa"/>
@@ -1002,7 +1162,7 @@
               <w:right w:val="single" w:color="000000" w:sz="4" w:space="0"/>
             </w:tcBorders>
           </w:tcPr>
-          <w:p>
+          <w:p wp14:textId="77777777">
             <w:pPr>
               <w:keepNext w:val="0"/>
               <w:keepLines w:val="0"/>
@@ -1048,7 +1208,7 @@
               <w:t>, v. 4, n. 2, p. 240-251, 2016.</w:t>
             </w:r>
           </w:p>
-          <w:p>
+          <w:p wp14:textId="77777777">
             <w:pPr>
               <w:keepNext w:val="0"/>
               <w:keepLines w:val="0"/>
@@ -1103,7 +1263,7 @@
               <w:t>, v. 7, n. 1, p. 98-111, 2017.</w:t>
             </w:r>
           </w:p>
-          <w:p>
+          <w:p wp14:textId="77777777">
             <w:pPr>
               <w:rPr>
                 <w:rFonts w:hint="default" w:cs="Arial" w:asciiTheme="minorAscii" w:hAnsiTheme="minorAscii"/>
@@ -1113,7 +1273,7 @@
               </w:rPr>
             </w:pPr>
           </w:p>
-          <w:p>
+          <w:p wp14:textId="77777777">
             <w:pPr>
               <w:keepNext w:val="0"/>
               <w:keepLines w:val="0"/>
@@ -1137,7 +1297,7 @@
               <w:t>CLEMENTE, Ana Carolina Nogueira Lemos. Plano de negócio: Loja de Cosméticos UP. 2017.</w:t>
             </w:r>
           </w:p>
-          <w:p>
+          <w:p wp14:textId="77777777">
             <w:pPr>
               <w:rPr>
                 <w:rFonts w:hint="default" w:cs="Arial" w:asciiTheme="minorAscii" w:hAnsiTheme="minorAscii"/>
@@ -1147,7 +1307,7 @@
               </w:rPr>
             </w:pPr>
           </w:p>
-          <w:p>
+          <w:p wp14:textId="77777777">
             <w:pPr>
               <w:keepNext w:val="0"/>
               <w:keepLines w:val="0"/>
@@ -1193,7 +1353,7 @@
               <w:t>, v. 6, n. 1, p. 128-128, 2013.</w:t>
             </w:r>
           </w:p>
-          <w:p>
+          <w:p wp14:textId="77777777">
             <w:pPr>
               <w:rPr>
                 <w:rFonts w:hint="default" w:cs="Arial" w:asciiTheme="minorAscii" w:hAnsiTheme="minorAscii"/>
@@ -1206,133 +1366,133 @@
         </w:tc>
       </w:tr>
     </w:tbl>
-    <w:p>
+    <w:p xmlns:wp14="http://schemas.microsoft.com/office/word/2010/wordml" wp14:textId="77777777">
       <w:pPr>
         <w:rPr>
           <w:rFonts w:ascii="Arial" w:hAnsi="Arial" w:cs="Arial"/>
         </w:rPr>
       </w:pPr>
     </w:p>
-    <w:p>
+    <w:p xmlns:wp14="http://schemas.microsoft.com/office/word/2010/wordml" wp14:textId="77777777">
       <w:pPr>
         <w:rPr>
           <w:rFonts w:ascii="Arial" w:hAnsi="Arial" w:eastAsia="Arial" w:cs="Arial"/>
         </w:rPr>
       </w:pPr>
     </w:p>
-    <w:p>
+    <w:p xmlns:wp14="http://schemas.microsoft.com/office/word/2010/wordml" wp14:textId="77777777">
       <w:pPr>
         <w:rPr>
           <w:rFonts w:ascii="Arial" w:hAnsi="Arial" w:eastAsia="Arial" w:cs="Arial"/>
         </w:rPr>
       </w:pPr>
     </w:p>
-    <w:p>
+    <w:p xmlns:wp14="http://schemas.microsoft.com/office/word/2010/wordml" wp14:textId="77777777">
       <w:pPr>
         <w:rPr>
           <w:rFonts w:ascii="Arial" w:hAnsi="Arial" w:eastAsia="Arial" w:cs="Arial"/>
         </w:rPr>
       </w:pPr>
     </w:p>
-    <w:p>
+    <w:p xmlns:wp14="http://schemas.microsoft.com/office/word/2010/wordml" wp14:textId="77777777">
       <w:pPr>
         <w:rPr>
           <w:rFonts w:ascii="Arial" w:hAnsi="Arial" w:eastAsia="Arial" w:cs="Arial"/>
         </w:rPr>
       </w:pPr>
     </w:p>
-    <w:p>
+    <w:p xmlns:wp14="http://schemas.microsoft.com/office/word/2010/wordml" wp14:textId="77777777">
       <w:pPr>
         <w:rPr>
           <w:rFonts w:ascii="Arial" w:hAnsi="Arial" w:eastAsia="Arial" w:cs="Arial"/>
         </w:rPr>
       </w:pPr>
     </w:p>
-    <w:p>
+    <w:p xmlns:wp14="http://schemas.microsoft.com/office/word/2010/wordml" wp14:textId="77777777">
       <w:pPr>
         <w:rPr>
           <w:rFonts w:ascii="Arial" w:hAnsi="Arial" w:eastAsia="Arial" w:cs="Arial"/>
         </w:rPr>
       </w:pPr>
     </w:p>
-    <w:p>
+    <w:p xmlns:wp14="http://schemas.microsoft.com/office/word/2010/wordml" wp14:textId="77777777">
       <w:pPr>
         <w:rPr>
           <w:rFonts w:ascii="Arial" w:hAnsi="Arial" w:eastAsia="Arial" w:cs="Arial"/>
         </w:rPr>
       </w:pPr>
     </w:p>
-    <w:p>
+    <w:p xmlns:wp14="http://schemas.microsoft.com/office/word/2010/wordml" wp14:textId="77777777">
       <w:pPr>
         <w:rPr>
           <w:rFonts w:ascii="Arial" w:hAnsi="Arial" w:eastAsia="Arial" w:cs="Arial"/>
         </w:rPr>
       </w:pPr>
     </w:p>
-    <w:p>
+    <w:p xmlns:wp14="http://schemas.microsoft.com/office/word/2010/wordml" wp14:textId="77777777">
       <w:pPr>
         <w:rPr>
           <w:rFonts w:ascii="Arial" w:hAnsi="Arial" w:eastAsia="Arial" w:cs="Arial"/>
         </w:rPr>
       </w:pPr>
     </w:p>
-    <w:p>
+    <w:p xmlns:wp14="http://schemas.microsoft.com/office/word/2010/wordml" wp14:textId="77777777">
       <w:pPr>
         <w:rPr>
           <w:rFonts w:ascii="Arial" w:hAnsi="Arial" w:eastAsia="Arial" w:cs="Arial"/>
         </w:rPr>
       </w:pPr>
     </w:p>
-    <w:p>
+    <w:p xmlns:wp14="http://schemas.microsoft.com/office/word/2010/wordml" wp14:textId="77777777">
       <w:pPr>
         <w:rPr>
           <w:rFonts w:ascii="Arial" w:hAnsi="Arial" w:eastAsia="Arial" w:cs="Arial"/>
         </w:rPr>
       </w:pPr>
     </w:p>
-    <w:p>
+    <w:p xmlns:wp14="http://schemas.microsoft.com/office/word/2010/wordml" wp14:textId="77777777">
       <w:pPr>
         <w:rPr>
           <w:rFonts w:ascii="Arial" w:hAnsi="Arial" w:eastAsia="Arial" w:cs="Arial"/>
         </w:rPr>
       </w:pPr>
     </w:p>
-    <w:p>
+    <w:p xmlns:wp14="http://schemas.microsoft.com/office/word/2010/wordml" wp14:textId="77777777">
       <w:pPr>
         <w:rPr>
           <w:rFonts w:ascii="Arial" w:hAnsi="Arial" w:eastAsia="Arial" w:cs="Arial"/>
         </w:rPr>
       </w:pPr>
     </w:p>
-    <w:p>
+    <w:p xmlns:wp14="http://schemas.microsoft.com/office/word/2010/wordml" wp14:textId="77777777">
       <w:pPr>
         <w:rPr>
           <w:rFonts w:ascii="Arial" w:hAnsi="Arial" w:eastAsia="Arial" w:cs="Arial"/>
         </w:rPr>
       </w:pPr>
     </w:p>
-    <w:p>
+    <w:p xmlns:wp14="http://schemas.microsoft.com/office/word/2010/wordml" wp14:textId="77777777">
       <w:pPr>
         <w:rPr>
           <w:rFonts w:ascii="Arial" w:hAnsi="Arial" w:eastAsia="Arial" w:cs="Arial"/>
         </w:rPr>
       </w:pPr>
     </w:p>
-    <w:p>
+    <w:p xmlns:wp14="http://schemas.microsoft.com/office/word/2010/wordml" wp14:textId="77777777">
       <w:pPr>
         <w:rPr>
           <w:rFonts w:ascii="Arial" w:hAnsi="Arial" w:eastAsia="Arial" w:cs="Arial"/>
         </w:rPr>
       </w:pPr>
     </w:p>
-    <w:p>
+    <w:p xmlns:wp14="http://schemas.microsoft.com/office/word/2010/wordml" wp14:textId="77777777">
       <w:pPr>
         <w:rPr>
           <w:rFonts w:ascii="Arial" w:hAnsi="Arial" w:eastAsia="Arial" w:cs="Arial"/>
         </w:rPr>
       </w:pPr>
     </w:p>
-    <w:p>
+    <w:p xmlns:wp14="http://schemas.microsoft.com/office/word/2010/wordml" wp14:textId="77777777">
       <w:pPr>
         <w:rPr>
           <w:rFonts w:ascii="Arial" w:hAnsi="Arial" w:cs="Arial"/>
@@ -1351,7 +1511,7 @@
         <w:t>CRONOGRAMA DE ATIVIDADES</w:t>
       </w:r>
     </w:p>
-    <w:p>
+    <w:p xmlns:wp14="http://schemas.microsoft.com/office/word/2010/wordml" wp14:textId="77777777">
       <w:pPr>
         <w:rPr>
           <w:rFonts w:ascii="Arial" w:hAnsi="Arial" w:cs="Arial"/>
@@ -1359,7 +1519,7 @@
       </w:pPr>
       <w:r>
         <w:drawing>
-          <wp:inline distT="0" distB="0" distL="0" distR="0">
+          <wp:inline xmlns:wp14="http://schemas.microsoft.com/office/word/2010/wordprocessingDrawing" distT="0" distB="0" distL="0" distR="0" wp14:anchorId="6DE638CA" wp14:editId="7777777">
             <wp:extent cx="5760085" cy="5294630"/>
             <wp:effectExtent l="0" t="0" r="0" b="1270"/>
             <wp:docPr id="2" name="Imagem 2"/>
@@ -1426,7 +1586,7 @@
         <w:gridCol w:w="2485"/>
         <w:gridCol w:w="1743"/>
       </w:tblGrid>
-      <w:tr>
+      <w:tr xmlns:wp14="http://schemas.microsoft.com/office/word/2010/wordml" wp14:textId="77777777">
         <w:tblPrEx>
           <w:tblCellMar>
             <w:top w:w="0" w:type="dxa"/>
@@ -1447,7 +1607,7 @@
               <w:bottom w:val="single" w:color="000000" w:sz="4" w:space="0"/>
             </w:tcBorders>
           </w:tcPr>
-          <w:p>
+          <w:p wp14:textId="77777777">
             <w:pPr>
               <w:rPr>
                 <w:rFonts w:ascii="Arial" w:hAnsi="Arial" w:cs="Arial"/>
@@ -1472,7 +1632,7 @@
               <w:bottom w:val="single" w:color="000000" w:sz="4" w:space="0"/>
             </w:tcBorders>
           </w:tcPr>
-          <w:p>
+          <w:p wp14:textId="77777777">
             <w:pPr>
               <w:rPr>
                 <w:rFonts w:ascii="Arial" w:hAnsi="Arial" w:cs="Arial"/>
@@ -1498,7 +1658,7 @@
               <w:right w:val="single" w:color="000000" w:sz="4" w:space="0"/>
             </w:tcBorders>
           </w:tcPr>
-          <w:p>
+          <w:p wp14:textId="77777777">
             <w:pPr>
               <w:rPr>
                 <w:rFonts w:ascii="Arial" w:hAnsi="Arial" w:cs="Arial"/>
@@ -1515,7 +1675,7 @@
           </w:p>
         </w:tc>
       </w:tr>
-      <w:tr>
+      <w:tr xmlns:wp14="http://schemas.microsoft.com/office/word/2010/wordml" wp14:textId="77777777">
         <w:tblPrEx>
           <w:tblCellMar>
             <w:top w:w="0" w:type="dxa"/>
@@ -1536,7 +1696,7 @@
               <w:bottom w:val="single" w:color="000000" w:sz="4" w:space="0"/>
             </w:tcBorders>
           </w:tcPr>
-          <w:p>
+          <w:p wp14:textId="77777777">
             <w:pPr>
               <w:rPr>
                 <w:rFonts w:ascii="Arial" w:hAnsi="Arial" w:cs="Arial"/>
@@ -1549,7 +1709,7 @@
               <w:t>Análise de projetos e sistemas:</w:t>
             </w:r>
           </w:p>
-          <w:p>
+          <w:p wp14:textId="77777777">
             <w:pPr>
               <w:rPr>
                 <w:rFonts w:ascii="Arial" w:hAnsi="Arial" w:cs="Arial"/>
@@ -1562,7 +1722,7 @@
               <w:t>Banco de dados:</w:t>
             </w:r>
           </w:p>
-          <w:p>
+          <w:p wp14:textId="77777777">
             <w:pPr>
               <w:rPr>
                 <w:rFonts w:ascii="Arial" w:hAnsi="Arial" w:cs="Arial"/>
@@ -1575,7 +1735,7 @@
               <w:t>Web design:</w:t>
             </w:r>
           </w:p>
-          <w:p>
+          <w:p wp14:textId="77777777">
             <w:pPr>
               <w:snapToGrid w:val="0"/>
               <w:rPr>
@@ -1595,7 +1755,7 @@
               <w:bottom w:val="single" w:color="000000" w:sz="4" w:space="0"/>
             </w:tcBorders>
           </w:tcPr>
-          <w:p>
+          <w:p wp14:textId="77777777">
             <w:pPr>
               <w:snapToGrid w:val="0"/>
               <w:rPr>
@@ -1613,7 +1773,7 @@
               <w:t>Aparecida</w:t>
             </w:r>
           </w:p>
-          <w:p>
+          <w:p wp14:textId="77777777">
             <w:pPr>
               <w:snapToGrid w:val="0"/>
               <w:rPr>
@@ -1631,7 +1791,7 @@
               <w:t>Célia</w:t>
             </w:r>
           </w:p>
-          <w:p>
+          <w:p wp14:textId="77777777">
             <w:pPr>
               <w:snapToGrid w:val="0"/>
               <w:rPr>
@@ -1660,7 +1820,7 @@
               <w:right w:val="single" w:color="000000" w:sz="4" w:space="0"/>
             </w:tcBorders>
           </w:tcPr>
-          <w:p>
+          <w:p wp14:textId="77777777">
             <w:pPr>
               <w:snapToGrid w:val="0"/>
               <w:rPr>
@@ -1670,7 +1830,7 @@
               </w:rPr>
             </w:pPr>
           </w:p>
-          <w:p>
+          <w:p wp14:textId="77777777">
             <w:pPr>
               <w:snapToGrid w:val="0"/>
               <w:rPr>
@@ -1680,7 +1840,7 @@
               </w:rPr>
             </w:pPr>
           </w:p>
-          <w:p>
+          <w:p wp14:textId="77777777">
             <w:pPr>
               <w:snapToGrid w:val="0"/>
               <w:rPr>
@@ -1690,7 +1850,7 @@
               </w:rPr>
             </w:pPr>
           </w:p>
-          <w:p>
+          <w:p wp14:textId="77777777">
             <w:pPr>
               <w:snapToGrid w:val="0"/>
               <w:rPr>
@@ -1700,7 +1860,7 @@
               </w:rPr>
             </w:pPr>
           </w:p>
-          <w:p>
+          <w:p wp14:textId="77777777">
             <w:pPr>
               <w:snapToGrid w:val="0"/>
               <w:rPr>
@@ -1710,7 +1870,7 @@
               </w:rPr>
             </w:pPr>
           </w:p>
-          <w:p>
+          <w:p wp14:textId="77777777">
             <w:pPr>
               <w:rPr>
                 <w:rFonts w:ascii="Arial" w:hAnsi="Arial" w:cs="Arial"/>
@@ -1722,7 +1882,7 @@
         </w:tc>
       </w:tr>
     </w:tbl>
-    <w:p>
+    <w:p xmlns:wp14="http://schemas.microsoft.com/office/word/2010/wordml" wp14:textId="77777777">
       <w:pPr>
         <w:rPr>
           <w:rFonts w:ascii="Arial" w:hAnsi="Arial" w:cs="Arial"/>
@@ -1731,11 +1891,11 @@
       </w:pPr>
     </w:p>
     <w:sectPr>
-      <w:headerReference r:id="rId5" w:type="default"/>
+      <w:headerReference w:type="default" r:id="rId5"/>
       <w:footnotePr>
         <w:pos w:val="beneathText"/>
       </w:footnotePr>
-      <w:pgSz w:w="11906" w:h="16838"/>
+      <w:pgSz w:w="11906" w:h="16838" w:orient="portrait"/>
       <w:pgMar w:top="1701" w:right="1134" w:bottom="1134" w:left="1701" w:header="708" w:footer="720" w:gutter="0"/>
       <w:cols w:space="720" w:num="1"/>
       <w:docGrid w:linePitch="360" w:charSpace="0"/>
@@ -1747,7 +1907,7 @@
 <file path=word/endnotes.xml><?xml version="1.0" encoding="utf-8"?>
 <w:endnotes xmlns:wpc="http://schemas.microsoft.com/office/word/2010/wordprocessingCanvas" xmlns:mc="http://schemas.openxmlformats.org/markup-compatibility/2006" xmlns:o="urn:schemas-microsoft-com:office:office" xmlns:r="http://schemas.openxmlformats.org/officeDocument/2006/relationships" xmlns:m="http://schemas.openxmlformats.org/officeDocument/2006/math" xmlns:v="urn:schemas-microsoft-com:vml" xmlns:wp14="http://schemas.microsoft.com/office/word/2010/wordprocessingDrawing" xmlns:wp="http://schemas.openxmlformats.org/drawingml/2006/wordprocessingDrawing" xmlns:w="http://schemas.openxmlformats.org/wordprocessingml/2006/main" xmlns:w14="http://schemas.microsoft.com/office/word/2010/wordml" xmlns:w15="http://schemas.microsoft.com/office/word/2012/wordml" xmlns:w10="urn:schemas-microsoft-com:office:word" xmlns:wpg="http://schemas.microsoft.com/office/word/2010/wordprocessingGroup" xmlns:wpi="http://schemas.microsoft.com/office/word/2010/wordprocessingInk" xmlns:wne="http://schemas.microsoft.com/office/word/2006/wordml" xmlns:wps="http://schemas.microsoft.com/office/word/2010/wordprocessingShape" xmlns:wpsCustomData="http://www.wps.cn/officeDocument/2013/wpsCustomData" mc:Ignorable="w14 w15 wp14">
   <w:endnote w:type="separator" w:id="0">
-    <w:p>
+    <w:p xmlns:wp14="http://schemas.microsoft.com/office/word/2010/wordml" wp14:textId="77777777">
       <w:pPr>
         <w:spacing w:line="240" w:lineRule="auto"/>
       </w:pPr>
@@ -1757,7 +1917,7 @@
     </w:p>
   </w:endnote>
   <w:endnote w:type="continuationSeparator" w:id="1">
-    <w:p>
+    <w:p xmlns:wp14="http://schemas.microsoft.com/office/word/2010/wordml" wp14:textId="77777777">
       <w:pPr>
         <w:spacing w:line="240" w:lineRule="auto"/>
       </w:pPr>
@@ -1772,7 +1932,7 @@
 <file path=word/footnotes.xml><?xml version="1.0" encoding="utf-8"?>
 <w:footnotes xmlns:wpc="http://schemas.microsoft.com/office/word/2010/wordprocessingCanvas" xmlns:mc="http://schemas.openxmlformats.org/markup-compatibility/2006" xmlns:o="urn:schemas-microsoft-com:office:office" xmlns:r="http://schemas.openxmlformats.org/officeDocument/2006/relationships" xmlns:m="http://schemas.openxmlformats.org/officeDocument/2006/math" xmlns:v="urn:schemas-microsoft-com:vml" xmlns:wp14="http://schemas.microsoft.com/office/word/2010/wordprocessingDrawing" xmlns:wp="http://schemas.openxmlformats.org/drawingml/2006/wordprocessingDrawing" xmlns:w="http://schemas.openxmlformats.org/wordprocessingml/2006/main" xmlns:w14="http://schemas.microsoft.com/office/word/2010/wordml" xmlns:w15="http://schemas.microsoft.com/office/word/2012/wordml" xmlns:w10="urn:schemas-microsoft-com:office:word" xmlns:wpg="http://schemas.microsoft.com/office/word/2010/wordprocessingGroup" xmlns:wpi="http://schemas.microsoft.com/office/word/2010/wordprocessingInk" xmlns:wne="http://schemas.microsoft.com/office/word/2006/wordml" xmlns:wps="http://schemas.microsoft.com/office/word/2010/wordprocessingShape" xmlns:wpsCustomData="http://www.wps.cn/officeDocument/2013/wpsCustomData" mc:Ignorable="w14 w15 wp14">
   <w:footnote w:type="separator" w:id="0">
-    <w:p>
+    <w:p xmlns:wp14="http://schemas.microsoft.com/office/word/2010/wordml" wp14:textId="77777777">
       <w:pPr>
         <w:spacing w:before="0" w:after="0" w:line="259" w:lineRule="auto"/>
       </w:pPr>
@@ -1782,7 +1942,7 @@
     </w:p>
   </w:footnote>
   <w:footnote w:type="continuationSeparator" w:id="1">
-    <w:p>
+    <w:p xmlns:wp14="http://schemas.microsoft.com/office/word/2010/wordml" wp14:textId="77777777">
       <w:pPr>
         <w:spacing w:before="0" w:after="0" w:line="259" w:lineRule="auto"/>
       </w:pPr>
@@ -1795,7 +1955,7 @@
 </file>
 
 <file path=word/header1.xml><?xml version="1.0" encoding="utf-8"?>
-<w:hdr xmlns:wpc="http://schemas.microsoft.com/office/word/2010/wordprocessingCanvas" xmlns:mc="http://schemas.openxmlformats.org/markup-compatibility/2006" xmlns:o="urn:schemas-microsoft-com:office:office" xmlns:r="http://schemas.openxmlformats.org/officeDocument/2006/relationships" xmlns:m="http://schemas.openxmlformats.org/officeDocument/2006/math" xmlns:v="urn:schemas-microsoft-com:vml" xmlns:wp14="http://schemas.microsoft.com/office/word/2010/wordprocessingDrawing" xmlns:wp="http://schemas.openxmlformats.org/drawingml/2006/wordprocessingDrawing" xmlns:w10="urn:schemas-microsoft-com:office:word" xmlns:w="http://schemas.openxmlformats.org/wordprocessingml/2006/main" xmlns:w14="http://schemas.microsoft.com/office/word/2010/wordml" xmlns:w15="http://schemas.microsoft.com/office/word/2012/wordml" xmlns:wpg="http://schemas.microsoft.com/office/word/2010/wordprocessingGroup" xmlns:wpi="http://schemas.microsoft.com/office/word/2010/wordprocessingInk" xmlns:wne="http://schemas.microsoft.com/office/word/2006/wordml" xmlns:wps="http://schemas.microsoft.com/office/word/2010/wordprocessingShape" xmlns:wpsCustomData="http://www.wps.cn/officeDocument/2013/wpsCustomData" mc:Ignorable="w14 w15 wp14">
+<w:hdr xmlns:wpc="http://schemas.microsoft.com/office/word/2010/wordprocessingCanvas" xmlns:mc="http://schemas.openxmlformats.org/markup-compatibility/2006" xmlns:o="urn:schemas-microsoft-com:office:office" xmlns:r="http://schemas.openxmlformats.org/officeDocument/2006/relationships" xmlns:m="http://schemas.openxmlformats.org/officeDocument/2006/math" xmlns:v="urn:schemas-microsoft-com:vml" xmlns:wp14="http://schemas.microsoft.com/office/word/2010/wordprocessingDrawing" xmlns:wp="http://schemas.openxmlformats.org/drawingml/2006/wordprocessingDrawing" xmlns:w10="urn:schemas-microsoft-com:office:word" xmlns:w="http://schemas.openxmlformats.org/wordprocessingml/2006/main" xmlns:w14="http://schemas.microsoft.com/office/word/2010/wordml" xmlns:w15="http://schemas.microsoft.com/office/word/2012/wordml" xmlns:wpg="http://schemas.microsoft.com/office/word/2010/wordprocessingGroup" xmlns:wpi="http://schemas.microsoft.com/office/word/2010/wordprocessingInk" xmlns:wne="http://schemas.microsoft.com/office/word/2006/wordml" xmlns:wps="http://schemas.microsoft.com/office/word/2010/wordprocessingShape" xmlns:wpsCustomData="http://www.wps.cn/officeDocument/2013/wpsCustomData" xmlns:a="http://schemas.openxmlformats.org/drawingml/2006/main" xmlns:pic="http://schemas.openxmlformats.org/drawingml/2006/picture" xmlns:a14="http://schemas.microsoft.com/office/drawing/2010/main" mc:Ignorable="w14 w15 wp14">
   <w:tbl>
     <w:tblPr>
       <w:tblStyle w:val="12"/>
@@ -1822,7 +1982,7 @@
       <w:gridCol w:w="5528"/>
       <w:gridCol w:w="1553"/>
     </w:tblGrid>
-    <w:tr>
+    <w:tr xmlns:wp14="http://schemas.microsoft.com/office/word/2010/wordml" wp14:textId="77777777">
       <w:tblPrEx>
         <w:tblBorders>
           <w:top w:val="single" w:color="auto" w:sz="4" w:space="0"/>
@@ -1846,7 +2006,7 @@
         <w:tcPr>
           <w:tcW w:w="1980" w:type="dxa"/>
         </w:tcPr>
-        <w:p>
+        <w:p wp14:textId="77777777">
           <w:pPr>
             <w:pStyle w:val="7"/>
             <w:tabs>
@@ -1859,7 +2019,7 @@
           </w:pPr>
           <w:r>
             <w:drawing>
-              <wp:anchor distT="0" distB="0" distL="114935" distR="114935" simplePos="0" relativeHeight="251659264" behindDoc="0" locked="0" layoutInCell="1" allowOverlap="1">
+              <wp:anchor xmlns:wp14="http://schemas.microsoft.com/office/word/2010/wordprocessingDrawing" distT="0" distB="0" distL="114935" distR="114935" simplePos="0" relativeHeight="251659264" behindDoc="0" locked="0" layoutInCell="1" allowOverlap="1" wp14:anchorId="0C60E802" wp14:editId="7777777">
                 <wp:simplePos x="0" y="0"/>
                 <wp:positionH relativeFrom="column">
                   <wp:posOffset>-44450</wp:posOffset>
@@ -1921,7 +2081,7 @@
         <w:tcPr>
           <w:tcW w:w="5528" w:type="dxa"/>
         </w:tcPr>
-        <w:p>
+        <w:p wp14:textId="77777777">
           <w:pPr>
             <w:pStyle w:val="7"/>
             <w:tabs>
@@ -1941,7 +2101,7 @@
             </w:rPr>
           </w:pPr>
         </w:p>
-        <w:p>
+        <w:p wp14:textId="77777777">
           <w:pPr>
             <w:pStyle w:val="7"/>
             <w:tabs>
@@ -1964,7 +2124,7 @@
             <w:t>CENTRO ESTADUAL DE EDUCAÇÃO PROFISSIONAL</w:t>
           </w:r>
         </w:p>
-        <w:p>
+        <w:p wp14:textId="77777777">
           <w:pPr>
             <w:pStyle w:val="7"/>
             <w:spacing w:after="0" w:line="240" w:lineRule="auto"/>
@@ -1982,7 +2142,7 @@
             <w:t>PEDRO BOARETTO NETO</w:t>
           </w:r>
         </w:p>
-        <w:p>
+        <w:p wp14:textId="77777777">
           <w:pPr>
             <w:pStyle w:val="7"/>
             <w:spacing w:after="0" w:line="240" w:lineRule="auto"/>
@@ -1999,7 +2159,7 @@
             <w:t>Res. Nº: 2418/01 – DOE: 26/10/2001 – Res. Rec. Nº: 6061/2011 – DOE: 02/02/2019</w:t>
           </w:r>
         </w:p>
-        <w:p>
+        <w:p wp14:textId="77777777">
           <w:pPr>
             <w:pStyle w:val="7"/>
             <w:spacing w:after="0" w:line="240" w:lineRule="auto"/>
@@ -2016,7 +2176,7 @@
             <w:t>Rua Natal, 2.800 - Jardim Tropical  - (45)3226-2369  -  Cascavel  -PR</w:t>
           </w:r>
         </w:p>
-        <w:p>
+        <w:p wp14:textId="77777777">
           <w:pPr>
             <w:pStyle w:val="7"/>
             <w:pBdr>
@@ -2106,7 +2266,7 @@
         <w:tcPr>
           <w:tcW w:w="1553" w:type="dxa"/>
         </w:tcPr>
-        <w:p>
+        <w:p wp14:textId="77777777">
           <w:pPr>
             <w:pStyle w:val="7"/>
             <w:tabs>
@@ -2118,12 +2278,12 @@
             <w:spacing w:after="0" w:line="240" w:lineRule="auto"/>
           </w:pPr>
           <w:r>
-            <w:pict>
-              <v:shape id="_x0000_s1033" o:spid="_x0000_s1033" o:spt="75" type="#_x0000_t75" style="position:absolute;left:0pt;margin-left:-0.15pt;margin-top:11.2pt;height:38.2pt;width:50.15pt;mso-wrap-distance-left:9.05pt;mso-wrap-distance-right:9.05pt;z-index:-251656192;mso-width-relative:page;mso-height-relative:page;" o:ole="t" filled="t" o:preferrelative="t" stroked="f" coordsize="21600,21600" wrapcoords="21592 -2 0 0 0 21600 21592 21602 8 21602 21600 21600 21600 0 8 -2 21592 -2">
+            <w:pict w14:anchorId="1976E31F">
+              <v:shape id="_x0000_s1033" style="position:absolute;left:0pt;margin-left:-0.15pt;margin-top:11.2pt;height:38.2pt;width:50.15pt;mso-wrap-distance-left:9.05pt;mso-wrap-distance-right:9.05pt;z-index:-251656192;mso-width-relative:page;mso-height-relative:page;" coordsize="21600,21600" wrapcoords="21592 -2 0 0 0 21600 21592 21602 8 21602 21600 21600 21600 0 8 -2 21592 -2" o:spid="_x0000_s1033" filled="t" stroked="f" o:spt="75" o:ole="t" o:preferrelative="t" type="#_x0000_t75">
                 <v:path/>
-                <v:fill on="t" color2="#000000" opacity="0f" focussize="0,0"/>
+                <v:fill on="t" opacity="0f" color2="#000000" focussize="0,0"/>
                 <v:stroke on="f" joinstyle="miter"/>
-                <v:imagedata r:id="rId3" cropleft="-3f" croptop="-3f" cropright="-3f" cropbottom="-3f" o:title=""/>
+                <v:imagedata cropleft="-3f" croptop="-3f" cropright="-3f" cropbottom="-3f" o:title="" r:id="rId3"/>
                 <o:lock v:ext="edit" aspectratio="t"/>
                 <w10:wrap type="tight"/>
               </v:shape>
@@ -2136,7 +2296,7 @@
       </w:tc>
     </w:tr>
   </w:tbl>
-  <w:p>
+  <w:p xmlns:wp14="http://schemas.microsoft.com/office/word/2010/wordml" wp14:textId="77777777">
     <w:pPr>
       <w:pStyle w:val="7"/>
       <w:tabs>
@@ -2153,8 +2313,128 @@
 </w:hdr>
 </file>
 
+<file path=word/numbering.xml><?xml version="1.0" encoding="utf-8"?>
+<w:numbering xmlns:w="http://schemas.openxmlformats.org/wordprocessingml/2006/main">
+  <w:abstractNum xmlns:w="http://schemas.openxmlformats.org/wordprocessingml/2006/main" w:abstractNumId="1">
+    <w:nsid w:val="bd19755"/>
+    <w:multiLevelType xmlns:w="http://schemas.openxmlformats.org/wordprocessingml/2006/main" w:val="hybridMultilevel"/>
+    <w:lvl xmlns:w="http://schemas.openxmlformats.org/wordprocessingml/2006/main" w:ilvl="0">
+      <w:start w:val="1"/>
+      <w:numFmt w:val="bullet"/>
+      <w:lvlText w:val=""/>
+      <w:lvlJc w:val="left"/>
+      <w:pPr>
+        <w:ind w:left="720" w:hanging="360"/>
+      </w:pPr>
+      <w:rPr>
+        <w:rFonts w:hint="default" w:ascii="Symbol" w:hAnsi="Symbol"/>
+      </w:rPr>
+    </w:lvl>
+    <w:lvl xmlns:w="http://schemas.openxmlformats.org/wordprocessingml/2006/main" w:ilvl="1">
+      <w:start w:val="1"/>
+      <w:numFmt w:val="bullet"/>
+      <w:lvlText w:val="o"/>
+      <w:lvlJc w:val="left"/>
+      <w:pPr>
+        <w:ind w:left="1440" w:hanging="360"/>
+      </w:pPr>
+      <w:rPr>
+        <w:rFonts w:hint="default" w:ascii="Courier New" w:hAnsi="Courier New"/>
+      </w:rPr>
+    </w:lvl>
+    <w:lvl xmlns:w="http://schemas.openxmlformats.org/wordprocessingml/2006/main" w:ilvl="2">
+      <w:start w:val="1"/>
+      <w:numFmt w:val="bullet"/>
+      <w:lvlText w:val=""/>
+      <w:lvlJc w:val="left"/>
+      <w:pPr>
+        <w:ind w:left="2160" w:hanging="360"/>
+      </w:pPr>
+      <w:rPr>
+        <w:rFonts w:hint="default" w:ascii="Wingdings" w:hAnsi="Wingdings"/>
+      </w:rPr>
+    </w:lvl>
+    <w:lvl xmlns:w="http://schemas.openxmlformats.org/wordprocessingml/2006/main" w:ilvl="3">
+      <w:start w:val="1"/>
+      <w:numFmt w:val="bullet"/>
+      <w:lvlText w:val=""/>
+      <w:lvlJc w:val="left"/>
+      <w:pPr>
+        <w:ind w:left="2880" w:hanging="360"/>
+      </w:pPr>
+      <w:rPr>
+        <w:rFonts w:hint="default" w:ascii="Symbol" w:hAnsi="Symbol"/>
+      </w:rPr>
+    </w:lvl>
+    <w:lvl xmlns:w="http://schemas.openxmlformats.org/wordprocessingml/2006/main" w:ilvl="4">
+      <w:start w:val="1"/>
+      <w:numFmt w:val="bullet"/>
+      <w:lvlText w:val="o"/>
+      <w:lvlJc w:val="left"/>
+      <w:pPr>
+        <w:ind w:left="3600" w:hanging="360"/>
+      </w:pPr>
+      <w:rPr>
+        <w:rFonts w:hint="default" w:ascii="Courier New" w:hAnsi="Courier New"/>
+      </w:rPr>
+    </w:lvl>
+    <w:lvl xmlns:w="http://schemas.openxmlformats.org/wordprocessingml/2006/main" w:ilvl="5">
+      <w:start w:val="1"/>
+      <w:numFmt w:val="bullet"/>
+      <w:lvlText w:val=""/>
+      <w:lvlJc w:val="left"/>
+      <w:pPr>
+        <w:ind w:left="4320" w:hanging="360"/>
+      </w:pPr>
+      <w:rPr>
+        <w:rFonts w:hint="default" w:ascii="Wingdings" w:hAnsi="Wingdings"/>
+      </w:rPr>
+    </w:lvl>
+    <w:lvl xmlns:w="http://schemas.openxmlformats.org/wordprocessingml/2006/main" w:ilvl="6">
+      <w:start w:val="1"/>
+      <w:numFmt w:val="bullet"/>
+      <w:lvlText w:val=""/>
+      <w:lvlJc w:val="left"/>
+      <w:pPr>
+        <w:ind w:left="5040" w:hanging="360"/>
+      </w:pPr>
+      <w:rPr>
+        <w:rFonts w:hint="default" w:ascii="Symbol" w:hAnsi="Symbol"/>
+      </w:rPr>
+    </w:lvl>
+    <w:lvl xmlns:w="http://schemas.openxmlformats.org/wordprocessingml/2006/main" w:ilvl="7">
+      <w:start w:val="1"/>
+      <w:numFmt w:val="bullet"/>
+      <w:lvlText w:val="o"/>
+      <w:lvlJc w:val="left"/>
+      <w:pPr>
+        <w:ind w:left="5760" w:hanging="360"/>
+      </w:pPr>
+      <w:rPr>
+        <w:rFonts w:hint="default" w:ascii="Courier New" w:hAnsi="Courier New"/>
+      </w:rPr>
+    </w:lvl>
+    <w:lvl xmlns:w="http://schemas.openxmlformats.org/wordprocessingml/2006/main" w:ilvl="8">
+      <w:start w:val="1"/>
+      <w:numFmt w:val="bullet"/>
+      <w:lvlText w:val=""/>
+      <w:lvlJc w:val="left"/>
+      <w:pPr>
+        <w:ind w:left="6480" w:hanging="360"/>
+      </w:pPr>
+      <w:rPr>
+        <w:rFonts w:hint="default" w:ascii="Wingdings" w:hAnsi="Wingdings"/>
+      </w:rPr>
+    </w:lvl>
+  </w:abstractNum>
+  <w:num w:numId="1">
+    <w:abstractNumId w:val="1"/>
+  </w:num>
+</w:numbering>
+</file>
+
 <file path=word/styles.xml><?xml version="1.0" encoding="utf-8"?>
-<w:styles xmlns:mc="http://schemas.openxmlformats.org/markup-compatibility/2006" xmlns:o="urn:schemas-microsoft-com:office:office" xmlns:r="http://schemas.openxmlformats.org/officeDocument/2006/relationships" xmlns:m="http://schemas.openxmlformats.org/officeDocument/2006/math" xmlns:v="urn:schemas-microsoft-com:vml" xmlns:w="http://schemas.openxmlformats.org/wordprocessingml/2006/main" xmlns:w14="http://schemas.microsoft.com/office/word/2010/wordml" xmlns:w10="urn:schemas-microsoft-com:office:word" xmlns:sl="http://schemas.openxmlformats.org/schemaLibrary/2006/main" xmlns:wpsCustomData="http://www.wps.cn/officeDocument/2013/wpsCustomData" mc:Ignorable="w14">
+<w:styles xmlns:wp14="http://schemas.microsoft.com/office/word/2010/wordprocessingDrawing" xmlns:mc="http://schemas.openxmlformats.org/markup-compatibility/2006" xmlns:o="urn:schemas-microsoft-com:office:office" xmlns:r="http://schemas.openxmlformats.org/officeDocument/2006/relationships" xmlns:m="http://schemas.openxmlformats.org/officeDocument/2006/math" xmlns:v="urn:schemas-microsoft-com:vml" xmlns:w="http://schemas.openxmlformats.org/wordprocessingml/2006/main" xmlns:w14="http://schemas.microsoft.com/office/word/2010/wordml" xmlns:w10="urn:schemas-microsoft-com:office:word" xmlns:sl="http://schemas.openxmlformats.org/schemaLibrary/2006/main" xmlns:wpsCustomData="http://www.wps.cn/officeDocument/2013/wpsCustomData" mc:Ignorable="w14 wp14">
   <w:docDefaults>
     <w:rPrDefault>
       <w:rPr>
@@ -2163,257 +2443,257 @@
     </w:rPrDefault>
     <w:pPrDefault/>
   </w:docDefaults>
-  <w:latentStyles w:count="260" w:defQFormat="0" w:defUnhideWhenUsed="1" w:defSemiHidden="1" w:defUIPriority="99" w:defLockedState="0">
-    <w:lsdException w:qFormat="1" w:unhideWhenUsed="0" w:uiPriority="7" w:semiHidden="0" w:name="Normal"/>
-    <w:lsdException w:qFormat="1" w:unhideWhenUsed="0" w:uiPriority="0" w:semiHidden="0" w:name="heading 1"/>
-    <w:lsdException w:qFormat="1" w:uiPriority="0" w:name="heading 2"/>
-    <w:lsdException w:qFormat="1" w:uiPriority="0" w:name="heading 3"/>
-    <w:lsdException w:qFormat="1" w:uiPriority="0" w:name="heading 4"/>
-    <w:lsdException w:qFormat="1" w:uiPriority="0" w:name="heading 5"/>
-    <w:lsdException w:qFormat="1" w:uiPriority="0" w:name="heading 6"/>
-    <w:lsdException w:qFormat="1" w:uiPriority="0" w:name="heading 7"/>
-    <w:lsdException w:qFormat="1" w:uiPriority="0" w:name="heading 8"/>
-    <w:lsdException w:qFormat="1" w:uiPriority="0" w:name="heading 9"/>
-    <w:lsdException w:unhideWhenUsed="0" w:uiPriority="0" w:semiHidden="0" w:name="index 1"/>
-    <w:lsdException w:unhideWhenUsed="0" w:uiPriority="0" w:semiHidden="0" w:name="index 2"/>
-    <w:lsdException w:unhideWhenUsed="0" w:uiPriority="0" w:semiHidden="0" w:name="index 3"/>
-    <w:lsdException w:unhideWhenUsed="0" w:uiPriority="0" w:semiHidden="0" w:name="index 4"/>
-    <w:lsdException w:unhideWhenUsed="0" w:uiPriority="0" w:semiHidden="0" w:name="index 5"/>
-    <w:lsdException w:unhideWhenUsed="0" w:uiPriority="0" w:semiHidden="0" w:name="index 6"/>
-    <w:lsdException w:unhideWhenUsed="0" w:uiPriority="0" w:semiHidden="0" w:name="index 7"/>
-    <w:lsdException w:unhideWhenUsed="0" w:uiPriority="0" w:semiHidden="0" w:name="index 8"/>
-    <w:lsdException w:unhideWhenUsed="0" w:uiPriority="0" w:semiHidden="0" w:name="index 9"/>
-    <w:lsdException w:unhideWhenUsed="0" w:uiPriority="0" w:semiHidden="0" w:name="toc 1"/>
-    <w:lsdException w:unhideWhenUsed="0" w:uiPriority="0" w:semiHidden="0" w:name="toc 2"/>
-    <w:lsdException w:unhideWhenUsed="0" w:uiPriority="0" w:semiHidden="0" w:name="toc 3"/>
-    <w:lsdException w:unhideWhenUsed="0" w:uiPriority="0" w:semiHidden="0" w:name="toc 4"/>
-    <w:lsdException w:unhideWhenUsed="0" w:uiPriority="0" w:semiHidden="0" w:name="toc 5"/>
-    <w:lsdException w:unhideWhenUsed="0" w:uiPriority="0" w:semiHidden="0" w:name="toc 6"/>
-    <w:lsdException w:unhideWhenUsed="0" w:uiPriority="0" w:semiHidden="0" w:name="toc 7"/>
-    <w:lsdException w:unhideWhenUsed="0" w:uiPriority="0" w:semiHidden="0" w:name="toc 8"/>
-    <w:lsdException w:unhideWhenUsed="0" w:uiPriority="0" w:semiHidden="0" w:name="toc 9"/>
-    <w:lsdException w:unhideWhenUsed="0" w:uiPriority="0" w:semiHidden="0" w:name="Normal Indent"/>
-    <w:lsdException w:unhideWhenUsed="0" w:uiPriority="0" w:semiHidden="0" w:name="footnote text"/>
-    <w:lsdException w:unhideWhenUsed="0" w:uiPriority="0" w:semiHidden="0" w:name="annotation text"/>
-    <w:lsdException w:qFormat="1" w:unhideWhenUsed="0" w:uiPriority="6" w:semiHidden="0" w:name="header"/>
-    <w:lsdException w:qFormat="1" w:unhideWhenUsed="0" w:uiPriority="6" w:semiHidden="0" w:name="footer"/>
-    <w:lsdException w:unhideWhenUsed="0" w:uiPriority="0" w:semiHidden="0" w:name="index heading"/>
-    <w:lsdException w:qFormat="1" w:unhideWhenUsed="0" w:uiPriority="6" w:semiHidden="0" w:name="caption"/>
-    <w:lsdException w:unhideWhenUsed="0" w:uiPriority="0" w:semiHidden="0" w:name="table of figures"/>
-    <w:lsdException w:unhideWhenUsed="0" w:uiPriority="0" w:semiHidden="0" w:name="envelope address"/>
-    <w:lsdException w:unhideWhenUsed="0" w:uiPriority="0" w:semiHidden="0" w:name="envelope return"/>
-    <w:lsdException w:unhideWhenUsed="0" w:uiPriority="0" w:semiHidden="0" w:name="footnote reference"/>
-    <w:lsdException w:unhideWhenUsed="0" w:uiPriority="0" w:semiHidden="0" w:name="annotation reference"/>
-    <w:lsdException w:unhideWhenUsed="0" w:uiPriority="0" w:semiHidden="0" w:name="line number"/>
-    <w:lsdException w:unhideWhenUsed="0" w:uiPriority="0" w:semiHidden="0" w:name="page number"/>
-    <w:lsdException w:unhideWhenUsed="0" w:uiPriority="0" w:semiHidden="0" w:name="endnote reference"/>
-    <w:lsdException w:unhideWhenUsed="0" w:uiPriority="0" w:semiHidden="0" w:name="endnote text"/>
-    <w:lsdException w:unhideWhenUsed="0" w:uiPriority="0" w:semiHidden="0" w:name="table of authorities"/>
-    <w:lsdException w:unhideWhenUsed="0" w:uiPriority="0" w:semiHidden="0" w:name="macro"/>
-    <w:lsdException w:unhideWhenUsed="0" w:uiPriority="0" w:semiHidden="0" w:name="toa heading"/>
-    <w:lsdException w:qFormat="1" w:unhideWhenUsed="0" w:uiPriority="7" w:semiHidden="0" w:name="List"/>
-    <w:lsdException w:unhideWhenUsed="0" w:uiPriority="0" w:semiHidden="0" w:name="List Bullet"/>
-    <w:lsdException w:unhideWhenUsed="0" w:uiPriority="0" w:semiHidden="0" w:name="List Number"/>
-    <w:lsdException w:unhideWhenUsed="0" w:uiPriority="0" w:semiHidden="0" w:name="List 2"/>
-    <w:lsdException w:unhideWhenUsed="0" w:uiPriority="0" w:semiHidden="0" w:name="List 3"/>
-    <w:lsdException w:unhideWhenUsed="0" w:uiPriority="0" w:semiHidden="0" w:name="List 4"/>
-    <w:lsdException w:unhideWhenUsed="0" w:uiPriority="0" w:semiHidden="0" w:name="List 5"/>
-    <w:lsdException w:unhideWhenUsed="0" w:uiPriority="0" w:semiHidden="0" w:name="List Bullet 2"/>
-    <w:lsdException w:unhideWhenUsed="0" w:uiPriority="0" w:semiHidden="0" w:name="List Bullet 3"/>
-    <w:lsdException w:unhideWhenUsed="0" w:uiPriority="0" w:semiHidden="0" w:name="List Bullet 4"/>
-    <w:lsdException w:unhideWhenUsed="0" w:uiPriority="0" w:semiHidden="0" w:name="List Bullet 5"/>
-    <w:lsdException w:unhideWhenUsed="0" w:uiPriority="0" w:semiHidden="0" w:name="List Number 2"/>
-    <w:lsdException w:unhideWhenUsed="0" w:uiPriority="0" w:semiHidden="0" w:name="List Number 3"/>
-    <w:lsdException w:unhideWhenUsed="0" w:uiPriority="0" w:semiHidden="0" w:name="List Number 4"/>
-    <w:lsdException w:unhideWhenUsed="0" w:uiPriority="0" w:semiHidden="0" w:name="List Number 5"/>
-    <w:lsdException w:qFormat="1" w:unhideWhenUsed="0" w:uiPriority="0" w:semiHidden="0" w:name="Title"/>
-    <w:lsdException w:unhideWhenUsed="0" w:uiPriority="0" w:semiHidden="0" w:name="Closing"/>
-    <w:lsdException w:unhideWhenUsed="0" w:uiPriority="0" w:semiHidden="0" w:name="Signature"/>
-    <w:lsdException w:uiPriority="1" w:name="Default Paragraph Font"/>
-    <w:lsdException w:qFormat="1" w:unhideWhenUsed="0" w:uiPriority="7" w:semiHidden="0" w:name="Body Text"/>
-    <w:lsdException w:unhideWhenUsed="0" w:uiPriority="0" w:semiHidden="0" w:name="Body Text Indent"/>
-    <w:lsdException w:unhideWhenUsed="0" w:uiPriority="0" w:semiHidden="0" w:name="List Continue"/>
-    <w:lsdException w:unhideWhenUsed="0" w:uiPriority="0" w:semiHidden="0" w:name="List Continue 2"/>
-    <w:lsdException w:unhideWhenUsed="0" w:uiPriority="0" w:semiHidden="0" w:name="List Continue 3"/>
-    <w:lsdException w:unhideWhenUsed="0" w:uiPriority="0" w:semiHidden="0" w:name="List Continue 4"/>
-    <w:lsdException w:unhideWhenUsed="0" w:uiPriority="0" w:semiHidden="0" w:name="List Continue 5"/>
-    <w:lsdException w:unhideWhenUsed="0" w:uiPriority="0" w:semiHidden="0" w:name="Message Header"/>
-    <w:lsdException w:qFormat="1" w:unhideWhenUsed="0" w:uiPriority="0" w:semiHidden="0" w:name="Subtitle"/>
-    <w:lsdException w:unhideWhenUsed="0" w:uiPriority="0" w:semiHidden="0" w:name="Salutation"/>
-    <w:lsdException w:unhideWhenUsed="0" w:uiPriority="0" w:semiHidden="0" w:name="Date"/>
-    <w:lsdException w:unhideWhenUsed="0" w:uiPriority="0" w:semiHidden="0" w:name="Body Text First Indent"/>
-    <w:lsdException w:unhideWhenUsed="0" w:uiPriority="0" w:semiHidden="0" w:name="Body Text First Indent 2"/>
-    <w:lsdException w:unhideWhenUsed="0" w:uiPriority="0" w:semiHidden="0" w:name="Note Heading"/>
-    <w:lsdException w:unhideWhenUsed="0" w:uiPriority="0" w:semiHidden="0" w:name="Body Text 2"/>
-    <w:lsdException w:unhideWhenUsed="0" w:uiPriority="0" w:semiHidden="0" w:name="Body Text 3"/>
-    <w:lsdException w:unhideWhenUsed="0" w:uiPriority="0" w:semiHidden="0" w:name="Body Text Indent 2"/>
-    <w:lsdException w:unhideWhenUsed="0" w:uiPriority="0" w:semiHidden="0" w:name="Body Text Indent 3"/>
-    <w:lsdException w:unhideWhenUsed="0" w:uiPriority="0" w:semiHidden="0" w:name="Block Text"/>
-    <w:lsdException w:qFormat="1" w:unhideWhenUsed="0" w:uiPriority="6" w:semiHidden="0" w:name="Hyperlink"/>
-    <w:lsdException w:unhideWhenUsed="0" w:uiPriority="0" w:semiHidden="0" w:name="FollowedHyperlink"/>
-    <w:lsdException w:qFormat="1" w:unhideWhenUsed="0" w:uiPriority="0" w:semiHidden="0" w:name="Strong"/>
-    <w:lsdException w:qFormat="1" w:unhideWhenUsed="0" w:uiPriority="0" w:semiHidden="0" w:name="Emphasis"/>
-    <w:lsdException w:unhideWhenUsed="0" w:uiPriority="0" w:semiHidden="0" w:name="Document Map"/>
-    <w:lsdException w:unhideWhenUsed="0" w:uiPriority="0" w:semiHidden="0" w:name="Plain Text"/>
-    <w:lsdException w:unhideWhenUsed="0" w:uiPriority="0" w:semiHidden="0" w:name="E-mail Signature"/>
-    <w:lsdException w:unhideWhenUsed="0" w:uiPriority="0" w:semiHidden="0" w:name="Normal (Web)"/>
-    <w:lsdException w:unhideWhenUsed="0" w:uiPriority="0" w:semiHidden="0" w:name="HTML Acronym"/>
-    <w:lsdException w:unhideWhenUsed="0" w:uiPriority="0" w:semiHidden="0" w:name="HTML Address"/>
-    <w:lsdException w:unhideWhenUsed="0" w:uiPriority="0" w:semiHidden="0" w:name="HTML Cite"/>
-    <w:lsdException w:unhideWhenUsed="0" w:uiPriority="0" w:semiHidden="0" w:name="HTML Code"/>
-    <w:lsdException w:unhideWhenUsed="0" w:uiPriority="0" w:semiHidden="0" w:name="HTML Definition"/>
-    <w:lsdException w:unhideWhenUsed="0" w:uiPriority="0" w:semiHidden="0" w:name="HTML Keyboard"/>
-    <w:lsdException w:unhideWhenUsed="0" w:uiPriority="0" w:semiHidden="0" w:name="HTML Preformatted"/>
-    <w:lsdException w:unhideWhenUsed="0" w:uiPriority="0" w:semiHidden="0" w:name="HTML Sample"/>
-    <w:lsdException w:unhideWhenUsed="0" w:uiPriority="0" w:semiHidden="0" w:name="HTML Typewriter"/>
-    <w:lsdException w:unhideWhenUsed="0" w:uiPriority="0" w:semiHidden="0" w:name="HTML Variable"/>
-    <w:lsdException w:uiPriority="99" w:name="Normal Table"/>
-    <w:lsdException w:unhideWhenUsed="0" w:uiPriority="0" w:semiHidden="0" w:name="annotation subject"/>
-    <w:lsdException w:uiPriority="0" w:name="Table Simple 1"/>
-    <w:lsdException w:uiPriority="0" w:name="Table Simple 2"/>
-    <w:lsdException w:uiPriority="0" w:name="Table Simple 3"/>
-    <w:lsdException w:uiPriority="0" w:name="Table Classic 1"/>
-    <w:lsdException w:uiPriority="0" w:name="Table Classic 2"/>
-    <w:lsdException w:uiPriority="0" w:name="Table Classic 3"/>
-    <w:lsdException w:uiPriority="0" w:name="Table Classic 4"/>
-    <w:lsdException w:uiPriority="0" w:name="Table Colorful 1"/>
-    <w:lsdException w:uiPriority="0" w:name="Table Colorful 2"/>
-    <w:lsdException w:uiPriority="0" w:name="Table Colorful 3"/>
-    <w:lsdException w:uiPriority="0" w:name="Table Columns 1"/>
-    <w:lsdException w:uiPriority="0" w:name="Table Columns 2"/>
-    <w:lsdException w:uiPriority="0" w:name="Table Columns 3"/>
-    <w:lsdException w:uiPriority="0" w:name="Table Columns 4"/>
-    <w:lsdException w:uiPriority="0" w:name="Table Columns 5"/>
-    <w:lsdException w:uiPriority="0" w:name="Table Grid 1"/>
-    <w:lsdException w:uiPriority="0" w:name="Table Grid 2"/>
-    <w:lsdException w:uiPriority="0" w:name="Table Grid 3"/>
-    <w:lsdException w:uiPriority="0" w:name="Table Grid 4"/>
-    <w:lsdException w:uiPriority="0" w:name="Table Grid 5"/>
-    <w:lsdException w:uiPriority="0" w:name="Table Grid 6"/>
-    <w:lsdException w:uiPriority="0" w:name="Table Grid 7"/>
-    <w:lsdException w:uiPriority="0" w:name="Table Grid 8"/>
-    <w:lsdException w:uiPriority="0" w:name="Table List 1"/>
-    <w:lsdException w:uiPriority="0" w:name="Table List 2"/>
-    <w:lsdException w:uiPriority="0" w:name="Table List 3"/>
-    <w:lsdException w:uiPriority="0" w:name="Table List 4"/>
-    <w:lsdException w:uiPriority="0" w:name="Table List 5"/>
-    <w:lsdException w:uiPriority="0" w:name="Table List 6"/>
-    <w:lsdException w:uiPriority="0" w:name="Table List 7"/>
-    <w:lsdException w:uiPriority="0" w:name="Table List 8"/>
-    <w:lsdException w:uiPriority="0" w:name="Table 3D effects 1"/>
-    <w:lsdException w:uiPriority="0" w:name="Table 3D effects 2"/>
-    <w:lsdException w:uiPriority="0" w:name="Table 3D effects 3"/>
-    <w:lsdException w:uiPriority="0" w:name="Table Contemporary"/>
-    <w:lsdException w:uiPriority="0" w:name="Table Elegant"/>
-    <w:lsdException w:uiPriority="0" w:name="Table Professional"/>
-    <w:lsdException w:uiPriority="0" w:name="Table Subtle 1"/>
-    <w:lsdException w:uiPriority="0" w:name="Table Subtle 2"/>
-    <w:lsdException w:uiPriority="0" w:name="Table Web 1"/>
-    <w:lsdException w:uiPriority="0" w:name="Table Web 2"/>
-    <w:lsdException w:uiPriority="0" w:name="Table Web 3"/>
-    <w:lsdException w:unhideWhenUsed="0" w:uiPriority="0" w:semiHidden="0" w:name="Balloon Text"/>
-    <w:lsdException w:unhideWhenUsed="0" w:uiPriority="0" w:semiHidden="0" w:name="Table Grid"/>
-    <w:lsdException w:uiPriority="0" w:name="Table Theme"/>
-    <w:lsdException w:unhideWhenUsed="0" w:uiPriority="60" w:semiHidden="0" w:name="Light Shading"/>
-    <w:lsdException w:unhideWhenUsed="0" w:uiPriority="61" w:semiHidden="0" w:name="Light List"/>
-    <w:lsdException w:unhideWhenUsed="0" w:uiPriority="62" w:semiHidden="0" w:name="Light Grid"/>
-    <w:lsdException w:unhideWhenUsed="0" w:uiPriority="63" w:semiHidden="0" w:name="Medium Shading 1"/>
-    <w:lsdException w:unhideWhenUsed="0" w:uiPriority="64" w:semiHidden="0" w:name="Medium Shading 2"/>
-    <w:lsdException w:unhideWhenUsed="0" w:uiPriority="65" w:semiHidden="0" w:name="Medium List 1"/>
-    <w:lsdException w:unhideWhenUsed="0" w:uiPriority="66" w:semiHidden="0" w:name="Medium List 2"/>
-    <w:lsdException w:unhideWhenUsed="0" w:uiPriority="67" w:semiHidden="0" w:name="Medium Grid 1"/>
-    <w:lsdException w:unhideWhenUsed="0" w:uiPriority="68" w:semiHidden="0" w:name="Medium Grid 2"/>
-    <w:lsdException w:unhideWhenUsed="0" w:uiPriority="69" w:semiHidden="0" w:name="Medium Grid 3"/>
-    <w:lsdException w:unhideWhenUsed="0" w:uiPriority="70" w:semiHidden="0" w:name="Dark List"/>
-    <w:lsdException w:unhideWhenUsed="0" w:uiPriority="71" w:semiHidden="0" w:name="Colorful Shading"/>
-    <w:lsdException w:unhideWhenUsed="0" w:uiPriority="72" w:semiHidden="0" w:name="Colorful List"/>
-    <w:lsdException w:unhideWhenUsed="0" w:uiPriority="73" w:semiHidden="0" w:name="Colorful Grid"/>
-    <w:lsdException w:unhideWhenUsed="0" w:uiPriority="60" w:semiHidden="0" w:name="Light Shading Accent 1"/>
-    <w:lsdException w:unhideWhenUsed="0" w:uiPriority="61" w:semiHidden="0" w:name="Light List Accent 1"/>
-    <w:lsdException w:unhideWhenUsed="0" w:uiPriority="62" w:semiHidden="0" w:name="Light Grid Accent 1"/>
-    <w:lsdException w:unhideWhenUsed="0" w:uiPriority="63" w:semiHidden="0" w:name="Medium Shading 1 Accent 1"/>
-    <w:lsdException w:unhideWhenUsed="0" w:uiPriority="64" w:semiHidden="0" w:name="Medium Shading 2 Accent 1"/>
-    <w:lsdException w:unhideWhenUsed="0" w:uiPriority="65" w:semiHidden="0" w:name="Medium List 1 Accent 1"/>
-    <w:lsdException w:unhideWhenUsed="0" w:uiPriority="66" w:semiHidden="0" w:name="Medium List 2 Accent 1"/>
-    <w:lsdException w:unhideWhenUsed="0" w:uiPriority="67" w:semiHidden="0" w:name="Medium Grid 1 Accent 1"/>
-    <w:lsdException w:unhideWhenUsed="0" w:uiPriority="68" w:semiHidden="0" w:name="Medium Grid 2 Accent 1"/>
-    <w:lsdException w:unhideWhenUsed="0" w:uiPriority="69" w:semiHidden="0" w:name="Medium Grid 3 Accent 1"/>
-    <w:lsdException w:unhideWhenUsed="0" w:uiPriority="70" w:semiHidden="0" w:name="Dark List Accent 1"/>
-    <w:lsdException w:unhideWhenUsed="0" w:uiPriority="71" w:semiHidden="0" w:name="Colorful Shading Accent 1"/>
-    <w:lsdException w:unhideWhenUsed="0" w:uiPriority="72" w:semiHidden="0" w:name="Colorful List Accent 1"/>
-    <w:lsdException w:unhideWhenUsed="0" w:uiPriority="73" w:semiHidden="0" w:name="Colorful Grid Accent 1"/>
-    <w:lsdException w:unhideWhenUsed="0" w:uiPriority="60" w:semiHidden="0" w:name="Light Shading Accent 2"/>
-    <w:lsdException w:unhideWhenUsed="0" w:uiPriority="61" w:semiHidden="0" w:name="Light List Accent 2"/>
-    <w:lsdException w:unhideWhenUsed="0" w:uiPriority="62" w:semiHidden="0" w:name="Light Grid Accent 2"/>
-    <w:lsdException w:unhideWhenUsed="0" w:uiPriority="63" w:semiHidden="0" w:name="Medium Shading 1 Accent 2"/>
-    <w:lsdException w:unhideWhenUsed="0" w:uiPriority="64" w:semiHidden="0" w:name="Medium Shading 2 Accent 2"/>
-    <w:lsdException w:unhideWhenUsed="0" w:uiPriority="65" w:semiHidden="0" w:name="Medium List 1 Accent 2"/>
-    <w:lsdException w:unhideWhenUsed="0" w:uiPriority="66" w:semiHidden="0" w:name="Medium List 2 Accent 2"/>
-    <w:lsdException w:unhideWhenUsed="0" w:uiPriority="67" w:semiHidden="0" w:name="Medium Grid 1 Accent 2"/>
-    <w:lsdException w:unhideWhenUsed="0" w:uiPriority="68" w:semiHidden="0" w:name="Medium Grid 2 Accent 2"/>
-    <w:lsdException w:unhideWhenUsed="0" w:uiPriority="69" w:semiHidden="0" w:name="Medium Grid 3 Accent 2"/>
-    <w:lsdException w:unhideWhenUsed="0" w:uiPriority="70" w:semiHidden="0" w:name="Dark List Accent 2"/>
-    <w:lsdException w:unhideWhenUsed="0" w:uiPriority="71" w:semiHidden="0" w:name="Colorful Shading Accent 2"/>
-    <w:lsdException w:unhideWhenUsed="0" w:uiPriority="72" w:semiHidden="0" w:name="Colorful List Accent 2"/>
-    <w:lsdException w:unhideWhenUsed="0" w:uiPriority="73" w:semiHidden="0" w:name="Colorful Grid Accent 2"/>
-    <w:lsdException w:unhideWhenUsed="0" w:uiPriority="60" w:semiHidden="0" w:name="Light Shading Accent 3"/>
-    <w:lsdException w:unhideWhenUsed="0" w:uiPriority="61" w:semiHidden="0" w:name="Light List Accent 3"/>
-    <w:lsdException w:unhideWhenUsed="0" w:uiPriority="62" w:semiHidden="0" w:name="Light Grid Accent 3"/>
-    <w:lsdException w:unhideWhenUsed="0" w:uiPriority="63" w:semiHidden="0" w:name="Medium Shading 1 Accent 3"/>
-    <w:lsdException w:unhideWhenUsed="0" w:uiPriority="64" w:semiHidden="0" w:name="Medium Shading 2 Accent 3"/>
-    <w:lsdException w:unhideWhenUsed="0" w:uiPriority="65" w:semiHidden="0" w:name="Medium List 1 Accent 3"/>
-    <w:lsdException w:unhideWhenUsed="0" w:uiPriority="66" w:semiHidden="0" w:name="Medium List 2 Accent 3"/>
-    <w:lsdException w:unhideWhenUsed="0" w:uiPriority="67" w:semiHidden="0" w:name="Medium Grid 1 Accent 3"/>
-    <w:lsdException w:unhideWhenUsed="0" w:uiPriority="68" w:semiHidden="0" w:name="Medium Grid 2 Accent 3"/>
-    <w:lsdException w:unhideWhenUsed="0" w:uiPriority="69" w:semiHidden="0" w:name="Medium Grid 3 Accent 3"/>
-    <w:lsdException w:unhideWhenUsed="0" w:uiPriority="70" w:semiHidden="0" w:name="Dark List Accent 3"/>
-    <w:lsdException w:unhideWhenUsed="0" w:uiPriority="71" w:semiHidden="0" w:name="Colorful Shading Accent 3"/>
-    <w:lsdException w:unhideWhenUsed="0" w:uiPriority="72" w:semiHidden="0" w:name="Colorful List Accent 3"/>
-    <w:lsdException w:unhideWhenUsed="0" w:uiPriority="73" w:semiHidden="0" w:name="Colorful Grid Accent 3"/>
-    <w:lsdException w:unhideWhenUsed="0" w:uiPriority="60" w:semiHidden="0" w:name="Light Shading Accent 4"/>
-    <w:lsdException w:unhideWhenUsed="0" w:uiPriority="61" w:semiHidden="0" w:name="Light List Accent 4"/>
-    <w:lsdException w:unhideWhenUsed="0" w:uiPriority="62" w:semiHidden="0" w:name="Light Grid Accent 4"/>
-    <w:lsdException w:unhideWhenUsed="0" w:uiPriority="63" w:semiHidden="0" w:name="Medium Shading 1 Accent 4"/>
-    <w:lsdException w:unhideWhenUsed="0" w:uiPriority="64" w:semiHidden="0" w:name="Medium Shading 2 Accent 4"/>
-    <w:lsdException w:unhideWhenUsed="0" w:uiPriority="65" w:semiHidden="0" w:name="Medium List 1 Accent 4"/>
-    <w:lsdException w:unhideWhenUsed="0" w:uiPriority="66" w:semiHidden="0" w:name="Medium List 2 Accent 4"/>
-    <w:lsdException w:unhideWhenUsed="0" w:uiPriority="67" w:semiHidden="0" w:name="Medium Grid 1 Accent 4"/>
-    <w:lsdException w:unhideWhenUsed="0" w:uiPriority="68" w:semiHidden="0" w:name="Medium Grid 2 Accent 4"/>
-    <w:lsdException w:unhideWhenUsed="0" w:uiPriority="69" w:semiHidden="0" w:name="Medium Grid 3 Accent 4"/>
-    <w:lsdException w:unhideWhenUsed="0" w:uiPriority="70" w:semiHidden="0" w:name="Dark List Accent 4"/>
-    <w:lsdException w:unhideWhenUsed="0" w:uiPriority="71" w:semiHidden="0" w:name="Colorful Shading Accent 4"/>
-    <w:lsdException w:unhideWhenUsed="0" w:uiPriority="72" w:semiHidden="0" w:name="Colorful List Accent 4"/>
-    <w:lsdException w:unhideWhenUsed="0" w:uiPriority="73" w:semiHidden="0" w:name="Colorful Grid Accent 4"/>
-    <w:lsdException w:unhideWhenUsed="0" w:uiPriority="60" w:semiHidden="0" w:name="Light Shading Accent 5"/>
-    <w:lsdException w:unhideWhenUsed="0" w:uiPriority="61" w:semiHidden="0" w:name="Light List Accent 5"/>
-    <w:lsdException w:unhideWhenUsed="0" w:uiPriority="62" w:semiHidden="0" w:name="Light Grid Accent 5"/>
-    <w:lsdException w:unhideWhenUsed="0" w:uiPriority="63" w:semiHidden="0" w:name="Medium Shading 1 Accent 5"/>
-    <w:lsdException w:unhideWhenUsed="0" w:uiPriority="64" w:semiHidden="0" w:name="Medium Shading 2 Accent 5"/>
-    <w:lsdException w:unhideWhenUsed="0" w:uiPriority="65" w:semiHidden="0" w:name="Medium List 1 Accent 5"/>
-    <w:lsdException w:unhideWhenUsed="0" w:uiPriority="66" w:semiHidden="0" w:name="Medium List 2 Accent 5"/>
-    <w:lsdException w:unhideWhenUsed="0" w:uiPriority="67" w:semiHidden="0" w:name="Medium Grid 1 Accent 5"/>
-    <w:lsdException w:unhideWhenUsed="0" w:uiPriority="68" w:semiHidden="0" w:name="Medium Grid 2 Accent 5"/>
-    <w:lsdException w:unhideWhenUsed="0" w:uiPriority="69" w:semiHidden="0" w:name="Medium Grid 3 Accent 5"/>
-    <w:lsdException w:unhideWhenUsed="0" w:uiPriority="70" w:semiHidden="0" w:name="Dark List Accent 5"/>
-    <w:lsdException w:unhideWhenUsed="0" w:uiPriority="71" w:semiHidden="0" w:name="Colorful Shading Accent 5"/>
-    <w:lsdException w:unhideWhenUsed="0" w:uiPriority="72" w:semiHidden="0" w:name="Colorful List Accent 5"/>
-    <w:lsdException w:unhideWhenUsed="0" w:uiPriority="73" w:semiHidden="0" w:name="Colorful Grid Accent 5"/>
-    <w:lsdException w:unhideWhenUsed="0" w:uiPriority="60" w:semiHidden="0" w:name="Light Shading Accent 6"/>
-    <w:lsdException w:unhideWhenUsed="0" w:uiPriority="61" w:semiHidden="0" w:name="Light List Accent 6"/>
-    <w:lsdException w:unhideWhenUsed="0" w:uiPriority="62" w:semiHidden="0" w:name="Light Grid Accent 6"/>
-    <w:lsdException w:unhideWhenUsed="0" w:uiPriority="63" w:semiHidden="0" w:name="Medium Shading 1 Accent 6"/>
-    <w:lsdException w:unhideWhenUsed="0" w:uiPriority="64" w:semiHidden="0" w:name="Medium Shading 2 Accent 6"/>
-    <w:lsdException w:unhideWhenUsed="0" w:uiPriority="65" w:semiHidden="0" w:name="Medium List 1 Accent 6"/>
-    <w:lsdException w:unhideWhenUsed="0" w:uiPriority="66" w:semiHidden="0" w:name="Medium List 2 Accent 6"/>
-    <w:lsdException w:unhideWhenUsed="0" w:uiPriority="67" w:semiHidden="0" w:name="Medium Grid 1 Accent 6"/>
-    <w:lsdException w:unhideWhenUsed="0" w:uiPriority="68" w:semiHidden="0" w:name="Medium Grid 2 Accent 6"/>
-    <w:lsdException w:unhideWhenUsed="0" w:uiPriority="69" w:semiHidden="0" w:name="Medium Grid 3 Accent 6"/>
-    <w:lsdException w:unhideWhenUsed="0" w:uiPriority="70" w:semiHidden="0" w:name="Dark List Accent 6"/>
-    <w:lsdException w:unhideWhenUsed="0" w:uiPriority="71" w:semiHidden="0" w:name="Colorful Shading Accent 6"/>
-    <w:lsdException w:unhideWhenUsed="0" w:uiPriority="72" w:semiHidden="0" w:name="Colorful List Accent 6"/>
-    <w:lsdException w:unhideWhenUsed="0" w:uiPriority="73" w:semiHidden="0" w:name="Colorful Grid Accent 6"/>
+  <w:latentStyles w:defLockedState="0" w:defUIPriority="99" w:defSemiHidden="1" w:defUnhideWhenUsed="1" w:defQFormat="0" w:count="260">
+    <w:lsdException w:name="Normal" w:uiPriority="7" w:semiHidden="0" w:unhideWhenUsed="0" w:qFormat="1"/>
+    <w:lsdException w:name="heading 1" w:uiPriority="0" w:semiHidden="0" w:unhideWhenUsed="0" w:qFormat="1"/>
+    <w:lsdException w:name="heading 2" w:uiPriority="0" w:qFormat="1"/>
+    <w:lsdException w:name="heading 3" w:uiPriority="0" w:qFormat="1"/>
+    <w:lsdException w:name="heading 4" w:uiPriority="0" w:qFormat="1"/>
+    <w:lsdException w:name="heading 5" w:uiPriority="0" w:qFormat="1"/>
+    <w:lsdException w:name="heading 6" w:uiPriority="0" w:qFormat="1"/>
+    <w:lsdException w:name="heading 7" w:uiPriority="0" w:qFormat="1"/>
+    <w:lsdException w:name="heading 8" w:uiPriority="0" w:qFormat="1"/>
+    <w:lsdException w:name="heading 9" w:uiPriority="0" w:qFormat="1"/>
+    <w:lsdException w:name="index 1" w:uiPriority="0" w:semiHidden="0" w:unhideWhenUsed="0"/>
+    <w:lsdException w:name="index 2" w:uiPriority="0" w:semiHidden="0" w:unhideWhenUsed="0"/>
+    <w:lsdException w:name="index 3" w:uiPriority="0" w:semiHidden="0" w:unhideWhenUsed="0"/>
+    <w:lsdException w:name="index 4" w:uiPriority="0" w:semiHidden="0" w:unhideWhenUsed="0"/>
+    <w:lsdException w:name="index 5" w:uiPriority="0" w:semiHidden="0" w:unhideWhenUsed="0"/>
+    <w:lsdException w:name="index 6" w:uiPriority="0" w:semiHidden="0" w:unhideWhenUsed="0"/>
+    <w:lsdException w:name="index 7" w:uiPriority="0" w:semiHidden="0" w:unhideWhenUsed="0"/>
+    <w:lsdException w:name="index 8" w:uiPriority="0" w:semiHidden="0" w:unhideWhenUsed="0"/>
+    <w:lsdException w:name="index 9" w:uiPriority="0" w:semiHidden="0" w:unhideWhenUsed="0"/>
+    <w:lsdException w:name="toc 1" w:uiPriority="0" w:semiHidden="0" w:unhideWhenUsed="0"/>
+    <w:lsdException w:name="toc 2" w:uiPriority="0" w:semiHidden="0" w:unhideWhenUsed="0"/>
+    <w:lsdException w:name="toc 3" w:uiPriority="0" w:semiHidden="0" w:unhideWhenUsed="0"/>
+    <w:lsdException w:name="toc 4" w:uiPriority="0" w:semiHidden="0" w:unhideWhenUsed="0"/>
+    <w:lsdException w:name="toc 5" w:uiPriority="0" w:semiHidden="0" w:unhideWhenUsed="0"/>
+    <w:lsdException w:name="toc 6" w:uiPriority="0" w:semiHidden="0" w:unhideWhenUsed="0"/>
+    <w:lsdException w:name="toc 7" w:uiPriority="0" w:semiHidden="0" w:unhideWhenUsed="0"/>
+    <w:lsdException w:name="toc 8" w:uiPriority="0" w:semiHidden="0" w:unhideWhenUsed="0"/>
+    <w:lsdException w:name="toc 9" w:uiPriority="0" w:semiHidden="0" w:unhideWhenUsed="0"/>
+    <w:lsdException w:name="Normal Indent" w:uiPriority="0" w:semiHidden="0" w:unhideWhenUsed="0"/>
+    <w:lsdException w:name="footnote text" w:uiPriority="0" w:semiHidden="0" w:unhideWhenUsed="0"/>
+    <w:lsdException w:name="annotation text" w:uiPriority="0" w:semiHidden="0" w:unhideWhenUsed="0"/>
+    <w:lsdException w:name="header" w:uiPriority="6" w:semiHidden="0" w:unhideWhenUsed="0" w:qFormat="1"/>
+    <w:lsdException w:name="footer" w:uiPriority="6" w:semiHidden="0" w:unhideWhenUsed="0" w:qFormat="1"/>
+    <w:lsdException w:name="index heading" w:uiPriority="0" w:semiHidden="0" w:unhideWhenUsed="0"/>
+    <w:lsdException w:name="caption" w:uiPriority="6" w:semiHidden="0" w:unhideWhenUsed="0" w:qFormat="1"/>
+    <w:lsdException w:name="table of figures" w:uiPriority="0" w:semiHidden="0" w:unhideWhenUsed="0"/>
+    <w:lsdException w:name="envelope address" w:uiPriority="0" w:semiHidden="0" w:unhideWhenUsed="0"/>
+    <w:lsdException w:name="envelope return" w:uiPriority="0" w:semiHidden="0" w:unhideWhenUsed="0"/>
+    <w:lsdException w:name="footnote reference" w:uiPriority="0" w:semiHidden="0" w:unhideWhenUsed="0"/>
+    <w:lsdException w:name="annotation reference" w:uiPriority="0" w:semiHidden="0" w:unhideWhenUsed="0"/>
+    <w:lsdException w:name="line number" w:uiPriority="0" w:semiHidden="0" w:unhideWhenUsed="0"/>
+    <w:lsdException w:name="page number" w:uiPriority="0" w:semiHidden="0" w:unhideWhenUsed="0"/>
+    <w:lsdException w:name="endnote reference" w:uiPriority="0" w:semiHidden="0" w:unhideWhenUsed="0"/>
+    <w:lsdException w:name="endnote text" w:uiPriority="0" w:semiHidden="0" w:unhideWhenUsed="0"/>
+    <w:lsdException w:name="table of authorities" w:uiPriority="0" w:semiHidden="0" w:unhideWhenUsed="0"/>
+    <w:lsdException w:name="macro" w:uiPriority="0" w:semiHidden="0" w:unhideWhenUsed="0"/>
+    <w:lsdException w:name="toa heading" w:uiPriority="0" w:semiHidden="0" w:unhideWhenUsed="0"/>
+    <w:lsdException w:name="List" w:uiPriority="7" w:semiHidden="0" w:unhideWhenUsed="0" w:qFormat="1"/>
+    <w:lsdException w:name="List Bullet" w:uiPriority="0" w:semiHidden="0" w:unhideWhenUsed="0"/>
+    <w:lsdException w:name="List Number" w:uiPriority="0" w:semiHidden="0" w:unhideWhenUsed="0"/>
+    <w:lsdException w:name="List 2" w:uiPriority="0" w:semiHidden="0" w:unhideWhenUsed="0"/>
+    <w:lsdException w:name="List 3" w:uiPriority="0" w:semiHidden="0" w:unhideWhenUsed="0"/>
+    <w:lsdException w:name="List 4" w:uiPriority="0" w:semiHidden="0" w:unhideWhenUsed="0"/>
+    <w:lsdException w:name="List 5" w:uiPriority="0" w:semiHidden="0" w:unhideWhenUsed="0"/>
+    <w:lsdException w:name="List Bullet 2" w:uiPriority="0" w:semiHidden="0" w:unhideWhenUsed="0"/>
+    <w:lsdException w:name="List Bullet 3" w:uiPriority="0" w:semiHidden="0" w:unhideWhenUsed="0"/>
+    <w:lsdException w:name="List Bullet 4" w:uiPriority="0" w:semiHidden="0" w:unhideWhenUsed="0"/>
+    <w:lsdException w:name="List Bullet 5" w:uiPriority="0" w:semiHidden="0" w:unhideWhenUsed="0"/>
+    <w:lsdException w:name="List Number 2" w:uiPriority="0" w:semiHidden="0" w:unhideWhenUsed="0"/>
+    <w:lsdException w:name="List Number 3" w:uiPriority="0" w:semiHidden="0" w:unhideWhenUsed="0"/>
+    <w:lsdException w:name="List Number 4" w:uiPriority="0" w:semiHidden="0" w:unhideWhenUsed="0"/>
+    <w:lsdException w:name="List Number 5" w:uiPriority="0" w:semiHidden="0" w:unhideWhenUsed="0"/>
+    <w:lsdException w:name="Title" w:uiPriority="0" w:semiHidden="0" w:unhideWhenUsed="0" w:qFormat="1"/>
+    <w:lsdException w:name="Closing" w:uiPriority="0" w:semiHidden="0" w:unhideWhenUsed="0"/>
+    <w:lsdException w:name="Signature" w:uiPriority="0" w:semiHidden="0" w:unhideWhenUsed="0"/>
+    <w:lsdException w:name="Default Paragraph Font" w:uiPriority="1"/>
+    <w:lsdException w:name="Body Text" w:uiPriority="7" w:semiHidden="0" w:unhideWhenUsed="0" w:qFormat="1"/>
+    <w:lsdException w:name="Body Text Indent" w:uiPriority="0" w:semiHidden="0" w:unhideWhenUsed="0"/>
+    <w:lsdException w:name="List Continue" w:uiPriority="0" w:semiHidden="0" w:unhideWhenUsed="0"/>
+    <w:lsdException w:name="List Continue 2" w:uiPriority="0" w:semiHidden="0" w:unhideWhenUsed="0"/>
+    <w:lsdException w:name="List Continue 3" w:uiPriority="0" w:semiHidden="0" w:unhideWhenUsed="0"/>
+    <w:lsdException w:name="List Continue 4" w:uiPriority="0" w:semiHidden="0" w:unhideWhenUsed="0"/>
+    <w:lsdException w:name="List Continue 5" w:uiPriority="0" w:semiHidden="0" w:unhideWhenUsed="0"/>
+    <w:lsdException w:name="Message Header" w:uiPriority="0" w:semiHidden="0" w:unhideWhenUsed="0"/>
+    <w:lsdException w:name="Subtitle" w:uiPriority="0" w:semiHidden="0" w:unhideWhenUsed="0" w:qFormat="1"/>
+    <w:lsdException w:name="Salutation" w:uiPriority="0" w:semiHidden="0" w:unhideWhenUsed="0"/>
+    <w:lsdException w:name="Date" w:uiPriority="0" w:semiHidden="0" w:unhideWhenUsed="0"/>
+    <w:lsdException w:name="Body Text First Indent" w:uiPriority="0" w:semiHidden="0" w:unhideWhenUsed="0"/>
+    <w:lsdException w:name="Body Text First Indent 2" w:uiPriority="0" w:semiHidden="0" w:unhideWhenUsed="0"/>
+    <w:lsdException w:name="Note Heading" w:uiPriority="0" w:semiHidden="0" w:unhideWhenUsed="0"/>
+    <w:lsdException w:name="Body Text 2" w:uiPriority="0" w:semiHidden="0" w:unhideWhenUsed="0"/>
+    <w:lsdException w:name="Body Text 3" w:uiPriority="0" w:semiHidden="0" w:unhideWhenUsed="0"/>
+    <w:lsdException w:name="Body Text Indent 2" w:uiPriority="0" w:semiHidden="0" w:unhideWhenUsed="0"/>
+    <w:lsdException w:name="Body Text Indent 3" w:uiPriority="0" w:semiHidden="0" w:unhideWhenUsed="0"/>
+    <w:lsdException w:name="Block Text" w:uiPriority="0" w:semiHidden="0" w:unhideWhenUsed="0"/>
+    <w:lsdException w:name="Hyperlink" w:uiPriority="6" w:semiHidden="0" w:unhideWhenUsed="0" w:qFormat="1"/>
+    <w:lsdException w:name="FollowedHyperlink" w:uiPriority="0" w:semiHidden="0" w:unhideWhenUsed="0"/>
+    <w:lsdException w:name="Strong" w:uiPriority="0" w:semiHidden="0" w:unhideWhenUsed="0" w:qFormat="1"/>
+    <w:lsdException w:name="Emphasis" w:uiPriority="0" w:semiHidden="0" w:unhideWhenUsed="0" w:qFormat="1"/>
+    <w:lsdException w:name="Document Map" w:uiPriority="0" w:semiHidden="0" w:unhideWhenUsed="0"/>
+    <w:lsdException w:name="Plain Text" w:uiPriority="0" w:semiHidden="0" w:unhideWhenUsed="0"/>
+    <w:lsdException w:name="E-mail Signature" w:uiPriority="0" w:semiHidden="0" w:unhideWhenUsed="0"/>
+    <w:lsdException w:name="Normal (Web)" w:uiPriority="0" w:semiHidden="0" w:unhideWhenUsed="0"/>
+    <w:lsdException w:name="HTML Acronym" w:uiPriority="0" w:semiHidden="0" w:unhideWhenUsed="0"/>
+    <w:lsdException w:name="HTML Address" w:uiPriority="0" w:semiHidden="0" w:unhideWhenUsed="0"/>
+    <w:lsdException w:name="HTML Cite" w:uiPriority="0" w:semiHidden="0" w:unhideWhenUsed="0"/>
+    <w:lsdException w:name="HTML Code" w:uiPriority="0" w:semiHidden="0" w:unhideWhenUsed="0"/>
+    <w:lsdException w:name="HTML Definition" w:uiPriority="0" w:semiHidden="0" w:unhideWhenUsed="0"/>
+    <w:lsdException w:name="HTML Keyboard" w:uiPriority="0" w:semiHidden="0" w:unhideWhenUsed="0"/>
+    <w:lsdException w:name="HTML Preformatted" w:uiPriority="0" w:semiHidden="0" w:unhideWhenUsed="0"/>
+    <w:lsdException w:name="HTML Sample" w:uiPriority="0" w:semiHidden="0" w:unhideWhenUsed="0"/>
+    <w:lsdException w:name="HTML Typewriter" w:uiPriority="0" w:semiHidden="0" w:unhideWhenUsed="0"/>
+    <w:lsdException w:name="HTML Variable" w:uiPriority="0" w:semiHidden="0" w:unhideWhenUsed="0"/>
+    <w:lsdException w:name="Normal Table" w:uiPriority="99"/>
+    <w:lsdException w:name="annotation subject" w:uiPriority="0" w:semiHidden="0" w:unhideWhenUsed="0"/>
+    <w:lsdException w:name="Table Simple 1" w:uiPriority="0"/>
+    <w:lsdException w:name="Table Simple 2" w:uiPriority="0"/>
+    <w:lsdException w:name="Table Simple 3" w:uiPriority="0"/>
+    <w:lsdException w:name="Table Classic 1" w:uiPriority="0"/>
+    <w:lsdException w:name="Table Classic 2" w:uiPriority="0"/>
+    <w:lsdException w:name="Table Classic 3" w:uiPriority="0"/>
+    <w:lsdException w:name="Table Classic 4" w:uiPriority="0"/>
+    <w:lsdException w:name="Table Colorful 1" w:uiPriority="0"/>
+    <w:lsdException w:name="Table Colorful 2" w:uiPriority="0"/>
+    <w:lsdException w:name="Table Colorful 3" w:uiPriority="0"/>
+    <w:lsdException w:name="Table Columns 1" w:uiPriority="0"/>
+    <w:lsdException w:name="Table Columns 2" w:uiPriority="0"/>
+    <w:lsdException w:name="Table Columns 3" w:uiPriority="0"/>
+    <w:lsdException w:name="Table Columns 4" w:uiPriority="0"/>
+    <w:lsdException w:name="Table Columns 5" w:uiPriority="0"/>
+    <w:lsdException w:name="Table Grid 1" w:uiPriority="0"/>
+    <w:lsdException w:name="Table Grid 2" w:uiPriority="0"/>
+    <w:lsdException w:name="Table Grid 3" w:uiPriority="0"/>
+    <w:lsdException w:name="Table Grid 4" w:uiPriority="0"/>
+    <w:lsdException w:name="Table Grid 5" w:uiPriority="0"/>
+    <w:lsdException w:name="Table Grid 6" w:uiPriority="0"/>
+    <w:lsdException w:name="Table Grid 7" w:uiPriority="0"/>
+    <w:lsdException w:name="Table Grid 8" w:uiPriority="0"/>
+    <w:lsdException w:name="Table List 1" w:uiPriority="0"/>
+    <w:lsdException w:name="Table List 2" w:uiPriority="0"/>
+    <w:lsdException w:name="Table List 3" w:uiPriority="0"/>
+    <w:lsdException w:name="Table List 4" w:uiPriority="0"/>
+    <w:lsdException w:name="Table List 5" w:uiPriority="0"/>
+    <w:lsdException w:name="Table List 6" w:uiPriority="0"/>
+    <w:lsdException w:name="Table List 7" w:uiPriority="0"/>
+    <w:lsdException w:name="Table List 8" w:uiPriority="0"/>
+    <w:lsdException w:name="Table 3D effects 1" w:uiPriority="0"/>
+    <w:lsdException w:name="Table 3D effects 2" w:uiPriority="0"/>
+    <w:lsdException w:name="Table 3D effects 3" w:uiPriority="0"/>
+    <w:lsdException w:name="Table Contemporary" w:uiPriority="0"/>
+    <w:lsdException w:name="Table Elegant" w:uiPriority="0"/>
+    <w:lsdException w:name="Table Professional" w:uiPriority="0"/>
+    <w:lsdException w:name="Table Subtle 1" w:uiPriority="0"/>
+    <w:lsdException w:name="Table Subtle 2" w:uiPriority="0"/>
+    <w:lsdException w:name="Table Web 1" w:uiPriority="0"/>
+    <w:lsdException w:name="Table Web 2" w:uiPriority="0"/>
+    <w:lsdException w:name="Table Web 3" w:uiPriority="0"/>
+    <w:lsdException w:name="Balloon Text" w:uiPriority="0" w:semiHidden="0" w:unhideWhenUsed="0"/>
+    <w:lsdException w:name="Table Grid" w:uiPriority="0" w:semiHidden="0" w:unhideWhenUsed="0"/>
+    <w:lsdException w:name="Table Theme" w:uiPriority="0"/>
+    <w:lsdException w:name="Light Shading" w:uiPriority="60" w:semiHidden="0" w:unhideWhenUsed="0"/>
+    <w:lsdException w:name="Light List" w:uiPriority="61" w:semiHidden="0" w:unhideWhenUsed="0"/>
+    <w:lsdException w:name="Light Grid" w:uiPriority="62" w:semiHidden="0" w:unhideWhenUsed="0"/>
+    <w:lsdException w:name="Medium Shading 1" w:uiPriority="63" w:semiHidden="0" w:unhideWhenUsed="0"/>
+    <w:lsdException w:name="Medium Shading 2" w:uiPriority="64" w:semiHidden="0" w:unhideWhenUsed="0"/>
+    <w:lsdException w:name="Medium List 1" w:uiPriority="65" w:semiHidden="0" w:unhideWhenUsed="0"/>
+    <w:lsdException w:name="Medium List 2" w:uiPriority="66" w:semiHidden="0" w:unhideWhenUsed="0"/>
+    <w:lsdException w:name="Medium Grid 1" w:uiPriority="67" w:semiHidden="0" w:unhideWhenUsed="0"/>
+    <w:lsdException w:name="Medium Grid 2" w:uiPriority="68" w:semiHidden="0" w:unhideWhenUsed="0"/>
+    <w:lsdException w:name="Medium Grid 3" w:uiPriority="69" w:semiHidden="0" w:unhideWhenUsed="0"/>
+    <w:lsdException w:name="Dark List" w:uiPriority="70" w:semiHidden="0" w:unhideWhenUsed="0"/>
+    <w:lsdException w:name="Colorful Shading" w:uiPriority="71" w:semiHidden="0" w:unhideWhenUsed="0"/>
+    <w:lsdException w:name="Colorful List" w:uiPriority="72" w:semiHidden="0" w:unhideWhenUsed="0"/>
+    <w:lsdException w:name="Colorful Grid" w:uiPriority="73" w:semiHidden="0" w:unhideWhenUsed="0"/>
+    <w:lsdException w:name="Light Shading Accent 1" w:uiPriority="60" w:semiHidden="0" w:unhideWhenUsed="0"/>
+    <w:lsdException w:name="Light List Accent 1" w:uiPriority="61" w:semiHidden="0" w:unhideWhenUsed="0"/>
+    <w:lsdException w:name="Light Grid Accent 1" w:uiPriority="62" w:semiHidden="0" w:unhideWhenUsed="0"/>
+    <w:lsdException w:name="Medium Shading 1 Accent 1" w:uiPriority="63" w:semiHidden="0" w:unhideWhenUsed="0"/>
+    <w:lsdException w:name="Medium Shading 2 Accent 1" w:uiPriority="64" w:semiHidden="0" w:unhideWhenUsed="0"/>
+    <w:lsdException w:name="Medium List 1 Accent 1" w:uiPriority="65" w:semiHidden="0" w:unhideWhenUsed="0"/>
+    <w:lsdException w:name="Medium List 2 Accent 1" w:uiPriority="66" w:semiHidden="0" w:unhideWhenUsed="0"/>
+    <w:lsdException w:name="Medium Grid 1 Accent 1" w:uiPriority="67" w:semiHidden="0" w:unhideWhenUsed="0"/>
+    <w:lsdException w:name="Medium Grid 2 Accent 1" w:uiPriority="68" w:semiHidden="0" w:unhideWhenUsed="0"/>
+    <w:lsdException w:name="Medium Grid 3 Accent 1" w:uiPriority="69" w:semiHidden="0" w:unhideWhenUsed="0"/>
+    <w:lsdException w:name="Dark List Accent 1" w:uiPriority="70" w:semiHidden="0" w:unhideWhenUsed="0"/>
+    <w:lsdException w:name="Colorful Shading Accent 1" w:uiPriority="71" w:semiHidden="0" w:unhideWhenUsed="0"/>
+    <w:lsdException w:name="Colorful List Accent 1" w:uiPriority="72" w:semiHidden="0" w:unhideWhenUsed="0"/>
+    <w:lsdException w:name="Colorful Grid Accent 1" w:uiPriority="73" w:semiHidden="0" w:unhideWhenUsed="0"/>
+    <w:lsdException w:name="Light Shading Accent 2" w:uiPriority="60" w:semiHidden="0" w:unhideWhenUsed="0"/>
+    <w:lsdException w:name="Light List Accent 2" w:uiPriority="61" w:semiHidden="0" w:unhideWhenUsed="0"/>
+    <w:lsdException w:name="Light Grid Accent 2" w:uiPriority="62" w:semiHidden="0" w:unhideWhenUsed="0"/>
+    <w:lsdException w:name="Medium Shading 1 Accent 2" w:uiPriority="63" w:semiHidden="0" w:unhideWhenUsed="0"/>
+    <w:lsdException w:name="Medium Shading 2 Accent 2" w:uiPriority="64" w:semiHidden="0" w:unhideWhenUsed="0"/>
+    <w:lsdException w:name="Medium List 1 Accent 2" w:uiPriority="65" w:semiHidden="0" w:unhideWhenUsed="0"/>
+    <w:lsdException w:name="Medium List 2 Accent 2" w:uiPriority="66" w:semiHidden="0" w:unhideWhenUsed="0"/>
+    <w:lsdException w:name="Medium Grid 1 Accent 2" w:uiPriority="67" w:semiHidden="0" w:unhideWhenUsed="0"/>
+    <w:lsdException w:name="Medium Grid 2 Accent 2" w:uiPriority="68" w:semiHidden="0" w:unhideWhenUsed="0"/>
+    <w:lsdException w:name="Medium Grid 3 Accent 2" w:uiPriority="69" w:semiHidden="0" w:unhideWhenUsed="0"/>
+    <w:lsdException w:name="Dark List Accent 2" w:uiPriority="70" w:semiHidden="0" w:unhideWhenUsed="0"/>
+    <w:lsdException w:name="Colorful Shading Accent 2" w:uiPriority="71" w:semiHidden="0" w:unhideWhenUsed="0"/>
+    <w:lsdException w:name="Colorful List Accent 2" w:uiPriority="72" w:semiHidden="0" w:unhideWhenUsed="0"/>
+    <w:lsdException w:name="Colorful Grid Accent 2" w:uiPriority="73" w:semiHidden="0" w:unhideWhenUsed="0"/>
+    <w:lsdException w:name="Light Shading Accent 3" w:uiPriority="60" w:semiHidden="0" w:unhideWhenUsed="0"/>
+    <w:lsdException w:name="Light List Accent 3" w:uiPriority="61" w:semiHidden="0" w:unhideWhenUsed="0"/>
+    <w:lsdException w:name="Light Grid Accent 3" w:uiPriority="62" w:semiHidden="0" w:unhideWhenUsed="0"/>
+    <w:lsdException w:name="Medium Shading 1 Accent 3" w:uiPriority="63" w:semiHidden="0" w:unhideWhenUsed="0"/>
+    <w:lsdException w:name="Medium Shading 2 Accent 3" w:uiPriority="64" w:semiHidden="0" w:unhideWhenUsed="0"/>
+    <w:lsdException w:name="Medium List 1 Accent 3" w:uiPriority="65" w:semiHidden="0" w:unhideWhenUsed="0"/>
+    <w:lsdException w:name="Medium List 2 Accent 3" w:uiPriority="66" w:semiHidden="0" w:unhideWhenUsed="0"/>
+    <w:lsdException w:name="Medium Grid 1 Accent 3" w:uiPriority="67" w:semiHidden="0" w:unhideWhenUsed="0"/>
+    <w:lsdException w:name="Medium Grid 2 Accent 3" w:uiPriority="68" w:semiHidden="0" w:unhideWhenUsed="0"/>
+    <w:lsdException w:name="Medium Grid 3 Accent 3" w:uiPriority="69" w:semiHidden="0" w:unhideWhenUsed="0"/>
+    <w:lsdException w:name="Dark List Accent 3" w:uiPriority="70" w:semiHidden="0" w:unhideWhenUsed="0"/>
+    <w:lsdException w:name="Colorful Shading Accent 3" w:uiPriority="71" w:semiHidden="0" w:unhideWhenUsed="0"/>
+    <w:lsdException w:name="Colorful List Accent 3" w:uiPriority="72" w:semiHidden="0" w:unhideWhenUsed="0"/>
+    <w:lsdException w:name="Colorful Grid Accent 3" w:uiPriority="73" w:semiHidden="0" w:unhideWhenUsed="0"/>
+    <w:lsdException w:name="Light Shading Accent 4" w:uiPriority="60" w:semiHidden="0" w:unhideWhenUsed="0"/>
+    <w:lsdException w:name="Light List Accent 4" w:uiPriority="61" w:semiHidden="0" w:unhideWhenUsed="0"/>
+    <w:lsdException w:name="Light Grid Accent 4" w:uiPriority="62" w:semiHidden="0" w:unhideWhenUsed="0"/>
+    <w:lsdException w:name="Medium Shading 1 Accent 4" w:uiPriority="63" w:semiHidden="0" w:unhideWhenUsed="0"/>
+    <w:lsdException w:name="Medium Shading 2 Accent 4" w:uiPriority="64" w:semiHidden="0" w:unhideWhenUsed="0"/>
+    <w:lsdException w:name="Medium List 1 Accent 4" w:uiPriority="65" w:semiHidden="0" w:unhideWhenUsed="0"/>
+    <w:lsdException w:name="Medium List 2 Accent 4" w:uiPriority="66" w:semiHidden="0" w:unhideWhenUsed="0"/>
+    <w:lsdException w:name="Medium Grid 1 Accent 4" w:uiPriority="67" w:semiHidden="0" w:unhideWhenUsed="0"/>
+    <w:lsdException w:name="Medium Grid 2 Accent 4" w:uiPriority="68" w:semiHidden="0" w:unhideWhenUsed="0"/>
+    <w:lsdException w:name="Medium Grid 3 Accent 4" w:uiPriority="69" w:semiHidden="0" w:unhideWhenUsed="0"/>
+    <w:lsdException w:name="Dark List Accent 4" w:uiPriority="70" w:semiHidden="0" w:unhideWhenUsed="0"/>
+    <w:lsdException w:name="Colorful Shading Accent 4" w:uiPriority="71" w:semiHidden="0" w:unhideWhenUsed="0"/>
+    <w:lsdException w:name="Colorful List Accent 4" w:uiPriority="72" w:semiHidden="0" w:unhideWhenUsed="0"/>
+    <w:lsdException w:name="Colorful Grid Accent 4" w:uiPriority="73" w:semiHidden="0" w:unhideWhenUsed="0"/>
+    <w:lsdException w:name="Light Shading Accent 5" w:uiPriority="60" w:semiHidden="0" w:unhideWhenUsed="0"/>
+    <w:lsdException w:name="Light List Accent 5" w:uiPriority="61" w:semiHidden="0" w:unhideWhenUsed="0"/>
+    <w:lsdException w:name="Light Grid Accent 5" w:uiPriority="62" w:semiHidden="0" w:unhideWhenUsed="0"/>
+    <w:lsdException w:name="Medium Shading 1 Accent 5" w:uiPriority="63" w:semiHidden="0" w:unhideWhenUsed="0"/>
+    <w:lsdException w:name="Medium Shading 2 Accent 5" w:uiPriority="64" w:semiHidden="0" w:unhideWhenUsed="0"/>
+    <w:lsdException w:name="Medium List 1 Accent 5" w:uiPriority="65" w:semiHidden="0" w:unhideWhenUsed="0"/>
+    <w:lsdException w:name="Medium List 2 Accent 5" w:uiPriority="66" w:semiHidden="0" w:unhideWhenUsed="0"/>
+    <w:lsdException w:name="Medium Grid 1 Accent 5" w:uiPriority="67" w:semiHidden="0" w:unhideWhenUsed="0"/>
+    <w:lsdException w:name="Medium Grid 2 Accent 5" w:uiPriority="68" w:semiHidden="0" w:unhideWhenUsed="0"/>
+    <w:lsdException w:name="Medium Grid 3 Accent 5" w:uiPriority="69" w:semiHidden="0" w:unhideWhenUsed="0"/>
+    <w:lsdException w:name="Dark List Accent 5" w:uiPriority="70" w:semiHidden="0" w:unhideWhenUsed="0"/>
+    <w:lsdException w:name="Colorful Shading Accent 5" w:uiPriority="71" w:semiHidden="0" w:unhideWhenUsed="0"/>
+    <w:lsdException w:name="Colorful List Accent 5" w:uiPriority="72" w:semiHidden="0" w:unhideWhenUsed="0"/>
+    <w:lsdException w:name="Colorful Grid Accent 5" w:uiPriority="73" w:semiHidden="0" w:unhideWhenUsed="0"/>
+    <w:lsdException w:name="Light Shading Accent 6" w:uiPriority="60" w:semiHidden="0" w:unhideWhenUsed="0"/>
+    <w:lsdException w:name="Light List Accent 6" w:uiPriority="61" w:semiHidden="0" w:unhideWhenUsed="0"/>
+    <w:lsdException w:name="Light Grid Accent 6" w:uiPriority="62" w:semiHidden="0" w:unhideWhenUsed="0"/>
+    <w:lsdException w:name="Medium Shading 1 Accent 6" w:uiPriority="63" w:semiHidden="0" w:unhideWhenUsed="0"/>
+    <w:lsdException w:name="Medium Shading 2 Accent 6" w:uiPriority="64" w:semiHidden="0" w:unhideWhenUsed="0"/>
+    <w:lsdException w:name="Medium List 1 Accent 6" w:uiPriority="65" w:semiHidden="0" w:unhideWhenUsed="0"/>
+    <w:lsdException w:name="Medium List 2 Accent 6" w:uiPriority="66" w:semiHidden="0" w:unhideWhenUsed="0"/>
+    <w:lsdException w:name="Medium Grid 1 Accent 6" w:uiPriority="67" w:semiHidden="0" w:unhideWhenUsed="0"/>
+    <w:lsdException w:name="Medium Grid 2 Accent 6" w:uiPriority="68" w:semiHidden="0" w:unhideWhenUsed="0"/>
+    <w:lsdException w:name="Medium Grid 3 Accent 6" w:uiPriority="69" w:semiHidden="0" w:unhideWhenUsed="0"/>
+    <w:lsdException w:name="Dark List Accent 6" w:uiPriority="70" w:semiHidden="0" w:unhideWhenUsed="0"/>
+    <w:lsdException w:name="Colorful Shading Accent 6" w:uiPriority="71" w:semiHidden="0" w:unhideWhenUsed="0"/>
+    <w:lsdException w:name="Colorful List Accent 6" w:uiPriority="72" w:semiHidden="0" w:unhideWhenUsed="0"/>
+    <w:lsdException w:name="Colorful Grid Accent 6" w:uiPriority="73" w:semiHidden="0" w:unhideWhenUsed="0"/>
   </w:latentStyles>
-  <w:style w:type="paragraph" w:default="1" w:styleId="1">
+  <w:style w:type="paragraph" w:styleId="1" w:default="1">
     <w:name w:val="Normal"/>
     <w:qFormat/>
     <w:uiPriority w:val="7"/>
@@ -2428,13 +2708,13 @@
       <w:lang w:val="pt-BR" w:eastAsia="zh-CN" w:bidi="ar-SA"/>
     </w:rPr>
   </w:style>
-  <w:style w:type="character" w:default="1" w:styleId="2">
+  <w:style w:type="character" w:styleId="2" w:default="1">
     <w:name w:val="Default Paragraph Font"/>
     <w:semiHidden/>
     <w:unhideWhenUsed/>
     <w:uiPriority w:val="1"/>
   </w:style>
-  <w:style w:type="table" w:default="1" w:styleId="3">
+  <w:style w:type="table" w:styleId="3" w:default="1">
     <w:name w:val="Normal Table"/>
     <w:semiHidden/>
     <w:unhideWhenUsed/>
@@ -2566,7 +2846,7 @@
       </w:tblBorders>
     </w:tblPr>
   </w:style>
-  <w:style w:type="character" w:customStyle="1" w:styleId="13">
+  <w:style w:type="character" w:styleId="13" w:customStyle="1">
     <w:name w:val="Recuo de corpo de texto 3 Char"/>
     <w:qFormat/>
     <w:uiPriority w:val="6"/>
@@ -2575,7 +2855,7 @@
       <w:sz w:val="24"/>
     </w:rPr>
   </w:style>
-  <w:style w:type="character" w:customStyle="1" w:styleId="14">
+  <w:style w:type="character" w:styleId="14" w:customStyle="1">
     <w:name w:val="Cabeçalho Char"/>
     <w:qFormat/>
     <w:uiPriority w:val="6"/>
@@ -2585,7 +2865,7 @@
       <w:szCs w:val="22"/>
     </w:rPr>
   </w:style>
-  <w:style w:type="character" w:customStyle="1" w:styleId="15">
+  <w:style w:type="character" w:styleId="15" w:customStyle="1">
     <w:name w:val="Texto de balão Char"/>
     <w:qFormat/>
     <w:uiPriority w:val="7"/>
@@ -2595,7 +2875,7 @@
       <w:szCs w:val="16"/>
     </w:rPr>
   </w:style>
-  <w:style w:type="character" w:customStyle="1" w:styleId="16">
+  <w:style w:type="character" w:styleId="16" w:customStyle="1">
     <w:name w:val="WW8Num1z2"/>
     <w:qFormat/>
     <w:uiPriority w:val="3"/>
@@ -2603,7 +2883,7 @@
       <w:rFonts w:hint="default" w:ascii="Wingdings" w:hAnsi="Wingdings" w:cs="Wingdings"/>
     </w:rPr>
   </w:style>
-  <w:style w:type="character" w:customStyle="1" w:styleId="17">
+  <w:style w:type="character" w:styleId="17" w:customStyle="1">
     <w:name w:val="Rodapé Char"/>
     <w:qFormat/>
     <w:uiPriority w:val="6"/>
@@ -2613,7 +2893,7 @@
       <w:szCs w:val="22"/>
     </w:rPr>
   </w:style>
-  <w:style w:type="character" w:customStyle="1" w:styleId="18">
+  <w:style w:type="character" w:styleId="18" w:customStyle="1">
     <w:name w:val="WW8Num1z0"/>
     <w:qFormat/>
     <w:uiPriority w:val="3"/>
@@ -2621,7 +2901,7 @@
       <w:rFonts w:hint="default" w:ascii="Courier New" w:hAnsi="Courier New" w:cs="Courier New"/>
     </w:rPr>
   </w:style>
-  <w:style w:type="character" w:customStyle="1" w:styleId="19">
+  <w:style w:type="character" w:styleId="19" w:customStyle="1">
     <w:name w:val="WW8Num1z3"/>
     <w:qFormat/>
     <w:uiPriority w:val="3"/>
@@ -2629,7 +2909,7 @@
       <w:rFonts w:hint="default" w:ascii="Symbol" w:hAnsi="Symbol" w:cs="Symbol"/>
     </w:rPr>
   </w:style>
-  <w:style w:type="character" w:customStyle="1" w:styleId="20">
+  <w:style w:type="character" w:styleId="20" w:customStyle="1">
     <w:name w:val="WW8Num2z0"/>
     <w:qFormat/>
     <w:uiPriority w:val="3"/>
@@ -2637,12 +2917,12 @@
       <w:rFonts w:hint="default"/>
     </w:rPr>
   </w:style>
-  <w:style w:type="character" w:customStyle="1" w:styleId="21">
+  <w:style w:type="character" w:styleId="21" w:customStyle="1">
     <w:name w:val="Fonte parág. padrão1"/>
     <w:qFormat/>
     <w:uiPriority w:val="6"/>
   </w:style>
-  <w:style w:type="paragraph" w:customStyle="1" w:styleId="22">
+  <w:style w:type="paragraph" w:styleId="22" w:customStyle="1">
     <w:name w:val="Título1"/>
     <w:basedOn w:val="1"/>
     <w:next w:val="4"/>
@@ -2658,7 +2938,7 @@
       <w:szCs w:val="28"/>
     </w:rPr>
   </w:style>
-  <w:style w:type="paragraph" w:customStyle="1" w:styleId="23">
+  <w:style w:type="paragraph" w:styleId="23" w:customStyle="1">
     <w:name w:val="Conteúdo da tabela"/>
     <w:basedOn w:val="1"/>
     <w:qFormat/>
@@ -2667,7 +2947,7 @@
       <w:suppressLineNumbers/>
     </w:pPr>
   </w:style>
-  <w:style w:type="paragraph" w:customStyle="1" w:styleId="24">
+  <w:style w:type="paragraph" w:styleId="24" w:customStyle="1">
     <w:name w:val="Índice"/>
     <w:basedOn w:val="1"/>
     <w:qFormat/>
@@ -2679,7 +2959,7 @@
       <w:rFonts w:cs="FreeSans"/>
     </w:rPr>
   </w:style>
-  <w:style w:type="paragraph" w:customStyle="1" w:styleId="25">
+  <w:style w:type="paragraph" w:styleId="25" w:customStyle="1">
     <w:name w:val="Título de tabela"/>
     <w:basedOn w:val="23"/>
     <w:qFormat/>
@@ -2692,7 +2972,7 @@
       <w:bCs/>
     </w:rPr>
   </w:style>
-  <w:style w:type="paragraph" w:customStyle="1" w:styleId="26">
+  <w:style w:type="paragraph" w:styleId="26" w:customStyle="1">
     <w:name w:val="Recuo de corpo de texto 31"/>
     <w:basedOn w:val="1"/>
     <w:qFormat/>
@@ -2710,7 +2990,7 @@
       <w:szCs w:val="20"/>
     </w:rPr>
   </w:style>
-  <w:style w:type="paragraph" w:customStyle="1" w:styleId="27">
+  <w:style w:type="paragraph" w:styleId="27" w:customStyle="1">
     <w:name w:val="Texto de balão1"/>
     <w:basedOn w:val="1"/>
     <w:qFormat/>

</xml_diff>